<commit_message>
adding DFS algo notes
</commit_message>
<xml_diff>
--- a/L_Notes/L7_Notes.docx
+++ b/L_Notes/L7_Notes.docx
@@ -713,36 +713,1326 @@
           <w:b/>
           <w:color w:val="4472C4" w:themeColor="accent5"/>
         </w:rPr>
-        <w:t>FINDING A PATH</w:t>
-      </w:r>
-    </w:p>
-    <w:p>
-      <w:pPr>
-        <w:rPr>
-          <w:color w:val="000000" w:themeColor="text1"/>
-          <w:sz w:val="20"/>
-          <w:szCs w:val="20"/>
-        </w:rPr>
-      </w:pPr>
-      <w:r>
-        <w:rPr>
-          <w:color w:val="000000" w:themeColor="text1"/>
-          <w:sz w:val="20"/>
-          <w:szCs w:val="20"/>
-        </w:rPr>
-        <w:t>Giving a graph, is there a path that leads from Vertex v to Vertex w?</w:t>
-      </w:r>
-    </w:p>
-    <w:p>
-      <w:pPr>
-        <w:rPr>
-          <w:color w:val="000000" w:themeColor="text1"/>
-          <w:sz w:val="20"/>
-          <w:szCs w:val="20"/>
-        </w:rPr>
-      </w:pPr>
-      <w:bookmarkStart w:id="0" w:name="_GoBack"/>
-      <w:bookmarkEnd w:id="0"/>
+        <w:t>GRAPH TRAVERSAL</w:t>
+      </w:r>
+    </w:p>
+    <w:p>
+      <w:pPr>
+        <w:rPr>
+          <w:color w:val="000000" w:themeColor="text1"/>
+          <w:sz w:val="20"/>
+          <w:szCs w:val="20"/>
+        </w:rPr>
+      </w:pPr>
+      <w:r>
+        <w:rPr>
+          <w:color w:val="000000" w:themeColor="text1"/>
+          <w:sz w:val="20"/>
+          <w:szCs w:val="20"/>
+        </w:rPr>
+        <w:t>A common class of graph algorithms</w:t>
+      </w:r>
+      <w:r>
+        <w:rPr>
+          <w:color w:val="000000" w:themeColor="text1"/>
+          <w:sz w:val="20"/>
+          <w:szCs w:val="20"/>
+        </w:rPr>
+        <w:t xml:space="preserve"> involves:</w:t>
+      </w:r>
+    </w:p>
+    <w:p>
+      <w:pPr>
+        <w:pStyle w:val="ListParagraph"/>
+        <w:numPr>
+          <w:ilvl w:val="0"/>
+          <w:numId w:val="6"/>
+        </w:numPr>
+        <w:rPr>
+          <w:color w:val="000000" w:themeColor="text1"/>
+          <w:sz w:val="20"/>
+          <w:szCs w:val="20"/>
+        </w:rPr>
+      </w:pPr>
+      <w:r>
+        <w:rPr>
+          <w:color w:val="000000" w:themeColor="text1"/>
+          <w:sz w:val="20"/>
+          <w:szCs w:val="20"/>
+        </w:rPr>
+        <w:t>Walking along edges and visiting vertices</w:t>
+      </w:r>
+    </w:p>
+    <w:p>
+      <w:pPr>
+        <w:pStyle w:val="ListParagraph"/>
+        <w:numPr>
+          <w:ilvl w:val="0"/>
+          <w:numId w:val="6"/>
+        </w:numPr>
+        <w:rPr>
+          <w:color w:val="000000" w:themeColor="text1"/>
+          <w:sz w:val="20"/>
+          <w:szCs w:val="20"/>
+        </w:rPr>
+      </w:pPr>
+      <w:r>
+        <w:rPr>
+          <w:color w:val="000000" w:themeColor="text1"/>
+          <w:sz w:val="20"/>
+          <w:szCs w:val="20"/>
+        </w:rPr>
+        <w:t>Recording e.g. path taken, vertices visited etc.</w:t>
+      </w:r>
+    </w:p>
+    <w:p>
+      <w:pPr>
+        <w:rPr>
+          <w:color w:val="000000" w:themeColor="text1"/>
+          <w:sz w:val="20"/>
+          <w:szCs w:val="20"/>
+        </w:rPr>
+      </w:pPr>
+      <w:r>
+        <w:rPr>
+          <w:color w:val="000000" w:themeColor="text1"/>
+          <w:sz w:val="20"/>
+          <w:szCs w:val="20"/>
+        </w:rPr>
+        <w:t xml:space="preserve">Two strategies for graph traversal / search: </w:t>
+      </w:r>
+      <w:r>
+        <w:rPr>
+          <w:b/>
+          <w:color w:val="000000" w:themeColor="text1"/>
+          <w:sz w:val="20"/>
+          <w:szCs w:val="20"/>
+        </w:rPr>
+        <w:t>Depth-first + Breadth-first</w:t>
+      </w:r>
+    </w:p>
+    <w:p>
+      <w:pPr>
+        <w:pStyle w:val="ListParagraph"/>
+        <w:numPr>
+          <w:ilvl w:val="0"/>
+          <w:numId w:val="8"/>
+        </w:numPr>
+        <w:rPr>
+          <w:color w:val="000000" w:themeColor="text1"/>
+          <w:sz w:val="20"/>
+          <w:szCs w:val="20"/>
+        </w:rPr>
+      </w:pPr>
+      <w:r>
+        <w:rPr>
+          <w:color w:val="000000" w:themeColor="text1"/>
+          <w:sz w:val="20"/>
+          <w:szCs w:val="20"/>
+        </w:rPr>
+        <w:t>DFS follows one path to completion before considering others</w:t>
+      </w:r>
+    </w:p>
+    <w:p>
+      <w:pPr>
+        <w:pStyle w:val="ListParagraph"/>
+        <w:numPr>
+          <w:ilvl w:val="0"/>
+          <w:numId w:val="8"/>
+        </w:numPr>
+        <w:rPr>
+          <w:color w:val="000000" w:themeColor="text1"/>
+          <w:sz w:val="20"/>
+          <w:szCs w:val="20"/>
+        </w:rPr>
+      </w:pPr>
+      <w:r>
+        <w:rPr>
+          <w:color w:val="000000" w:themeColor="text1"/>
+          <w:sz w:val="20"/>
+          <w:szCs w:val="20"/>
+        </w:rPr>
+        <w:t>DFS uses recursion or a stack, and backtracking.</w:t>
+      </w:r>
+    </w:p>
+    <w:p>
+      <w:pPr>
+        <w:pStyle w:val="ListParagraph"/>
+        <w:numPr>
+          <w:ilvl w:val="0"/>
+          <w:numId w:val="8"/>
+        </w:numPr>
+        <w:rPr>
+          <w:color w:val="000000" w:themeColor="text1"/>
+          <w:sz w:val="20"/>
+          <w:szCs w:val="20"/>
+        </w:rPr>
+      </w:pPr>
+      <w:r>
+        <w:rPr>
+          <w:color w:val="000000" w:themeColor="text1"/>
+          <w:sz w:val="20"/>
+          <w:szCs w:val="20"/>
+        </w:rPr>
+        <w:t>BFS “fans-out” from the starting vertex (“spreading” subgraph)</w:t>
+      </w:r>
+    </w:p>
+    <w:p>
+      <w:pPr>
+        <w:pStyle w:val="ListParagraph"/>
+        <w:numPr>
+          <w:ilvl w:val="0"/>
+          <w:numId w:val="8"/>
+        </w:numPr>
+        <w:rPr>
+          <w:color w:val="000000" w:themeColor="text1"/>
+          <w:sz w:val="20"/>
+          <w:szCs w:val="20"/>
+        </w:rPr>
+      </w:pPr>
+      <w:r>
+        <w:rPr>
+          <w:color w:val="000000" w:themeColor="text1"/>
+          <w:sz w:val="20"/>
+          <w:szCs w:val="20"/>
+        </w:rPr>
+        <w:t>BFS maintains a queue of to-be</w:t>
+      </w:r>
+      <w:r>
+        <w:rPr>
+          <w:color w:val="000000" w:themeColor="text1"/>
+          <w:sz w:val="20"/>
+          <w:szCs w:val="20"/>
+        </w:rPr>
+        <w:t>-visited</w:t>
+      </w:r>
+      <w:r>
+        <w:rPr>
+          <w:color w:val="000000" w:themeColor="text1"/>
+          <w:sz w:val="20"/>
+          <w:szCs w:val="20"/>
+        </w:rPr>
+        <w:t xml:space="preserve"> vertices</w:t>
+      </w:r>
+    </w:p>
+    <w:p>
+      <w:pPr>
+        <w:rPr>
+          <w:color w:val="000000" w:themeColor="text1"/>
+          <w:sz w:val="20"/>
+          <w:szCs w:val="20"/>
+        </w:rPr>
+      </w:pPr>
+      <w:r>
+        <w:rPr>
+          <w:noProof/>
+          <w:color w:val="000000" w:themeColor="text1"/>
+          <w:sz w:val="20"/>
+          <w:szCs w:val="20"/>
+          <w:lang w:val="en-US"/>
+        </w:rPr>
+        <mc:AlternateContent>
+          <mc:Choice Requires="wps">
+            <w:drawing>
+              <wp:anchor distT="0" distB="0" distL="114300" distR="114300" simplePos="0" relativeHeight="251659264" behindDoc="0" locked="0" layoutInCell="1" allowOverlap="1" wp14:anchorId="4378ACA5" wp14:editId="55F0FEC3">
+                <wp:simplePos x="0" y="0"/>
+                <wp:positionH relativeFrom="column">
+                  <wp:posOffset>3825875</wp:posOffset>
+                </wp:positionH>
+                <wp:positionV relativeFrom="paragraph">
+                  <wp:posOffset>111125</wp:posOffset>
+                </wp:positionV>
+                <wp:extent cx="2511425" cy="1143000"/>
+                <wp:effectExtent l="0" t="0" r="0" b="0"/>
+                <wp:wrapSquare wrapText="bothSides"/>
+                <wp:docPr id="2" name="Text Box 2"/>
+                <wp:cNvGraphicFramePr/>
+                <a:graphic xmlns:a="http://schemas.openxmlformats.org/drawingml/2006/main">
+                  <a:graphicData uri="http://schemas.microsoft.com/office/word/2010/wordprocessingShape">
+                    <wps:wsp>
+                      <wps:cNvSpPr txBox="1"/>
+                      <wps:spPr>
+                        <a:xfrm>
+                          <a:off x="0" y="0"/>
+                          <a:ext cx="2511425" cy="1143000"/>
+                        </a:xfrm>
+                        <a:prstGeom prst="rect">
+                          <a:avLst/>
+                        </a:prstGeom>
+                        <a:noFill/>
+                        <a:ln>
+                          <a:noFill/>
+                        </a:ln>
+                        <a:effectLst/>
+                      </wps:spPr>
+                      <wps:style>
+                        <a:lnRef idx="0">
+                          <a:schemeClr val="accent1"/>
+                        </a:lnRef>
+                        <a:fillRef idx="0">
+                          <a:schemeClr val="accent1"/>
+                        </a:fillRef>
+                        <a:effectRef idx="0">
+                          <a:schemeClr val="accent1"/>
+                        </a:effectRef>
+                        <a:fontRef idx="minor">
+                          <a:schemeClr val="dk1"/>
+                        </a:fontRef>
+                      </wps:style>
+                      <wps:txbx>
+                        <w:txbxContent>
+                          <w:p>
+                            <w:pPr>
+                              <w:rPr>
+                                <w:sz w:val="20"/>
+                                <w:szCs w:val="20"/>
+                              </w:rPr>
+                            </w:pPr>
+                            <w:r>
+                              <w:rPr>
+                                <w:sz w:val="20"/>
+                                <w:szCs w:val="20"/>
+                              </w:rPr>
+                              <w:t xml:space="preserve">Comparison of </w:t>
+                            </w:r>
+                            <w:r>
+                              <w:rPr>
+                                <w:b/>
+                                <w:sz w:val="20"/>
+                                <w:szCs w:val="20"/>
+                              </w:rPr>
+                              <w:t xml:space="preserve">DFS / BFS </w:t>
+                            </w:r>
+                            <w:r>
+                              <w:rPr>
+                                <w:sz w:val="20"/>
+                                <w:szCs w:val="20"/>
+                              </w:rPr>
+                              <w:t xml:space="preserve">for </w:t>
+                            </w:r>
+                            <w:r>
+                              <w:rPr>
+                                <w:b/>
+                                <w:sz w:val="20"/>
+                                <w:szCs w:val="20"/>
+                              </w:rPr>
+                              <w:t>isPath(a,h)</w:t>
+                            </w:r>
+                          </w:p>
+                          <w:p>
+                            <w:pPr>
+                              <w:rPr>
+                                <w:sz w:val="20"/>
+                                <w:szCs w:val="20"/>
+                              </w:rPr>
+                            </w:pPr>
+                          </w:p>
+                          <w:p>
+                            <w:pPr>
+                              <w:rPr>
+                                <w:sz w:val="20"/>
+                                <w:szCs w:val="20"/>
+                              </w:rPr>
+                            </w:pPr>
+                            <w:r>
+                              <w:rPr>
+                                <w:sz w:val="20"/>
+                                <w:szCs w:val="20"/>
+                              </w:rPr>
+                              <w:t>Both approaches ignore some edges by remembering previously visited vertices</w:t>
+                            </w:r>
+                            <w:r>
+                              <w:rPr>
+                                <w:sz w:val="20"/>
+                                <w:szCs w:val="20"/>
+                              </w:rPr>
+                              <w:t>.</w:t>
+                            </w:r>
+                          </w:p>
+                        </w:txbxContent>
+                      </wps:txbx>
+                      <wps:bodyPr rot="0" spcFirstLastPara="0" vertOverflow="overflow" horzOverflow="overflow" vert="horz" wrap="square" lIns="91440" tIns="45720" rIns="91440" bIns="45720" numCol="1" spcCol="0" rtlCol="0" fromWordArt="0" anchor="t" anchorCtr="0" forceAA="0" compatLnSpc="1">
+                        <a:prstTxWarp prst="textNoShape">
+                          <a:avLst/>
+                        </a:prstTxWarp>
+                        <a:noAutofit/>
+                      </wps:bodyPr>
+                    </wps:wsp>
+                  </a:graphicData>
+                </a:graphic>
+                <wp14:sizeRelH relativeFrom="margin">
+                  <wp14:pctWidth>0</wp14:pctWidth>
+                </wp14:sizeRelH>
+              </wp:anchor>
+            </w:drawing>
+          </mc:Choice>
+          <mc:Fallback>
+            <w:pict>
+              <v:shapetype w14:anchorId="4378ACA5" id="_x0000_t202" coordsize="21600,21600" o:spt="202" path="m0,0l0,21600,21600,21600,21600,0xe">
+                <v:stroke joinstyle="miter"/>
+                <v:path gradientshapeok="t" o:connecttype="rect"/>
+              </v:shapetype>
+              <v:shape id="Text_x0020_Box_x0020_2" o:spid="_x0000_s1026" type="#_x0000_t202" style="position:absolute;margin-left:301.25pt;margin-top:8.75pt;width:197.75pt;height:90pt;z-index:251659264;visibility:visible;mso-wrap-style:square;mso-width-percent:0;mso-wrap-distance-left:9pt;mso-wrap-distance-top:0;mso-wrap-distance-right:9pt;mso-wrap-distance-bottom:0;mso-position-horizontal:absolute;mso-position-horizontal-relative:text;mso-position-vertical:absolute;mso-position-vertical-relative:text;mso-width-percent:0;mso-width-relative:margin;v-text-anchor:top" o:gfxdata="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" filled="f" stroked="f">
+                <v:textbox>
+                  <w:txbxContent>
+                    <w:p>
+                      <w:pPr>
+                        <w:rPr>
+                          <w:sz w:val="20"/>
+                          <w:szCs w:val="20"/>
+                        </w:rPr>
+                      </w:pPr>
+                      <w:r>
+                        <w:rPr>
+                          <w:sz w:val="20"/>
+                          <w:szCs w:val="20"/>
+                        </w:rPr>
+                        <w:t xml:space="preserve">Comparison of </w:t>
+                      </w:r>
+                      <w:r>
+                        <w:rPr>
+                          <w:b/>
+                          <w:sz w:val="20"/>
+                          <w:szCs w:val="20"/>
+                        </w:rPr>
+                        <w:t xml:space="preserve">DFS / BFS </w:t>
+                      </w:r>
+                      <w:r>
+                        <w:rPr>
+                          <w:sz w:val="20"/>
+                          <w:szCs w:val="20"/>
+                        </w:rPr>
+                        <w:t xml:space="preserve">for </w:t>
+                      </w:r>
+                      <w:r>
+                        <w:rPr>
+                          <w:b/>
+                          <w:sz w:val="20"/>
+                          <w:szCs w:val="20"/>
+                        </w:rPr>
+                        <w:t>isPath(a,h)</w:t>
+                      </w:r>
+                    </w:p>
+                    <w:p>
+                      <w:pPr>
+                        <w:rPr>
+                          <w:sz w:val="20"/>
+                          <w:szCs w:val="20"/>
+                        </w:rPr>
+                      </w:pPr>
+                    </w:p>
+                    <w:p>
+                      <w:pPr>
+                        <w:rPr>
+                          <w:sz w:val="20"/>
+                          <w:szCs w:val="20"/>
+                        </w:rPr>
+                      </w:pPr>
+                      <w:r>
+                        <w:rPr>
+                          <w:sz w:val="20"/>
+                          <w:szCs w:val="20"/>
+                        </w:rPr>
+                        <w:t>Both approaches ignore some edges by remembering previously visited vertices</w:t>
+                      </w:r>
+                      <w:r>
+                        <w:rPr>
+                          <w:sz w:val="20"/>
+                          <w:szCs w:val="20"/>
+                        </w:rPr>
+                        <w:t>.</w:t>
+                      </w:r>
+                    </w:p>
+                  </w:txbxContent>
+                </v:textbox>
+                <w10:wrap type="square"/>
+              </v:shape>
+            </w:pict>
+          </mc:Fallback>
+        </mc:AlternateContent>
+      </w:r>
+      <w:r>
+        <w:rPr>
+          <w:noProof/>
+          <w:color w:val="000000" w:themeColor="text1"/>
+          <w:sz w:val="20"/>
+          <w:szCs w:val="20"/>
+          <w:lang w:val="en-US"/>
+        </w:rPr>
+        <w:drawing>
+          <wp:inline distT="0" distB="0" distL="0" distR="0" wp14:anchorId="47525052" wp14:editId="0358A9EC">
+            <wp:extent cx="3432850" cy="1635691"/>
+            <wp:effectExtent l="0" t="0" r="0" b="0"/>
+            <wp:docPr id="1" name="Picture 1"/>
+            <wp:cNvGraphicFramePr>
+              <a:graphicFrameLocks xmlns:a="http://schemas.openxmlformats.org/drawingml/2006/main" noChangeAspect="1"/>
+            </wp:cNvGraphicFramePr>
+            <a:graphic xmlns:a="http://schemas.openxmlformats.org/drawingml/2006/main">
+              <a:graphicData uri="http://schemas.openxmlformats.org/drawingml/2006/picture">
+                <pic:pic xmlns:pic="http://schemas.openxmlformats.org/drawingml/2006/picture">
+                  <pic:nvPicPr>
+                    <pic:cNvPr id="1" name="Screen Shot 2016-09-27 at 9.09.52 PM.png"/>
+                    <pic:cNvPicPr/>
+                  </pic:nvPicPr>
+                  <pic:blipFill>
+                    <a:blip r:embed="rId5">
+                      <a:extLst>
+                        <a:ext uri="{28A0092B-C50C-407E-A947-70E740481C1C}">
+                          <a14:useLocalDpi xmlns:a14="http://schemas.microsoft.com/office/drawing/2010/main" val="0"/>
+                        </a:ext>
+                      </a:extLst>
+                    </a:blip>
+                    <a:stretch>
+                      <a:fillRect/>
+                    </a:stretch>
+                  </pic:blipFill>
+                  <pic:spPr>
+                    <a:xfrm>
+                      <a:off x="0" y="0"/>
+                      <a:ext cx="3460097" cy="1648673"/>
+                    </a:xfrm>
+                    <a:prstGeom prst="rect">
+                      <a:avLst/>
+                    </a:prstGeom>
+                  </pic:spPr>
+                </pic:pic>
+              </a:graphicData>
+            </a:graphic>
+          </wp:inline>
+        </w:drawing>
+      </w:r>
+    </w:p>
+    <w:p>
+      <w:pPr>
+        <w:rPr>
+          <w:color w:val="000000" w:themeColor="text1"/>
+          <w:sz w:val="20"/>
+          <w:szCs w:val="20"/>
+        </w:rPr>
+      </w:pPr>
+      <w:r>
+        <w:rPr>
+          <w:color w:val="000000" w:themeColor="text1"/>
+          <w:sz w:val="20"/>
+          <w:szCs w:val="20"/>
+        </w:rPr>
+        <w:t>Previou</w:t>
+      </w:r>
+      <w:r>
+        <w:rPr>
+          <w:color w:val="000000" w:themeColor="text1"/>
+          <w:sz w:val="20"/>
+          <w:szCs w:val="20"/>
+        </w:rPr>
+        <w:t>s expression of algorithms used (assumes an adjacency matrix):</w:t>
+      </w:r>
+    </w:p>
+    <w:p>
+      <w:pPr>
+        <w:pStyle w:val="ListParagraph"/>
+        <w:numPr>
+          <w:ilvl w:val="0"/>
+          <w:numId w:val="9"/>
+        </w:numPr>
+        <w:rPr>
+          <w:color w:val="000000" w:themeColor="text1"/>
+          <w:sz w:val="20"/>
+          <w:szCs w:val="20"/>
+        </w:rPr>
+      </w:pPr>
+      <w:r>
+        <w:rPr>
+          <w:b/>
+          <w:color w:val="000000" w:themeColor="text1"/>
+          <w:sz w:val="20"/>
+          <w:szCs w:val="20"/>
+        </w:rPr>
+        <w:t>g-&gt;nV</w:t>
+      </w:r>
+      <w:r>
+        <w:rPr>
+          <w:color w:val="000000" w:themeColor="text1"/>
+          <w:sz w:val="20"/>
+          <w:szCs w:val="20"/>
+        </w:rPr>
+        <w:t xml:space="preserve"> to get #vertices / </w:t>
+      </w:r>
+      <w:r>
+        <w:rPr>
+          <w:b/>
+          <w:color w:val="000000" w:themeColor="text1"/>
+          <w:sz w:val="20"/>
+          <w:szCs w:val="20"/>
+        </w:rPr>
+        <w:t>g-&gt;nE</w:t>
+      </w:r>
+      <w:r>
+        <w:rPr>
+          <w:color w:val="000000" w:themeColor="text1"/>
+          <w:sz w:val="20"/>
+          <w:szCs w:val="20"/>
+        </w:rPr>
+        <w:t xml:space="preserve"> to get #edges</w:t>
+      </w:r>
+    </w:p>
+    <w:p>
+      <w:pPr>
+        <w:pStyle w:val="ListParagraph"/>
+        <w:numPr>
+          <w:ilvl w:val="0"/>
+          <w:numId w:val="9"/>
+        </w:numPr>
+        <w:rPr>
+          <w:color w:val="000000" w:themeColor="text1"/>
+          <w:sz w:val="20"/>
+          <w:szCs w:val="20"/>
+        </w:rPr>
+      </w:pPr>
+      <w:r>
+        <w:rPr>
+          <w:b/>
+          <w:color w:val="000000" w:themeColor="text1"/>
+          <w:sz w:val="20"/>
+          <w:szCs w:val="20"/>
+        </w:rPr>
+        <w:t>g-&gt;edges</w:t>
+      </w:r>
+      <w:r>
+        <w:rPr>
+          <w:b/>
+          <w:color w:val="000000" w:themeColor="text1"/>
+          <w:sz w:val="20"/>
+          <w:szCs w:val="20"/>
+        </w:rPr>
+        <w:t>[v][w]</w:t>
+      </w:r>
+      <w:r>
+        <w:rPr>
+          <w:color w:val="000000" w:themeColor="text1"/>
+          <w:sz w:val="20"/>
+          <w:szCs w:val="20"/>
+        </w:rPr>
+        <w:t xml:space="preserve"> to check for existence</w:t>
+      </w:r>
+      <w:r>
+        <w:rPr>
+          <w:color w:val="000000" w:themeColor="text1"/>
+          <w:sz w:val="20"/>
+          <w:szCs w:val="20"/>
+        </w:rPr>
+        <w:t xml:space="preserve"> of edge(e,w)</w:t>
+      </w:r>
+    </w:p>
+    <w:p>
+      <w:pPr>
+        <w:rPr>
+          <w:color w:val="000000" w:themeColor="text1"/>
+          <w:sz w:val="20"/>
+          <w:szCs w:val="20"/>
+        </w:rPr>
+      </w:pPr>
+      <w:r>
+        <w:rPr>
+          <w:color w:val="000000" w:themeColor="text1"/>
+          <w:sz w:val="20"/>
+          <w:szCs w:val="20"/>
+        </w:rPr>
+        <w:t>To make things more representation-independent</w:t>
+      </w:r>
+      <w:r>
+        <w:rPr>
+          <w:color w:val="000000" w:themeColor="text1"/>
+          <w:sz w:val="20"/>
+          <w:szCs w:val="20"/>
+        </w:rPr>
+        <w:t xml:space="preserve"> use:</w:t>
+      </w:r>
+    </w:p>
+    <w:p>
+      <w:pPr>
+        <w:pStyle w:val="ListParagraph"/>
+        <w:numPr>
+          <w:ilvl w:val="0"/>
+          <w:numId w:val="10"/>
+        </w:numPr>
+        <w:rPr>
+          <w:color w:val="000000" w:themeColor="text1"/>
+          <w:sz w:val="20"/>
+          <w:szCs w:val="20"/>
+        </w:rPr>
+      </w:pPr>
+      <w:r>
+        <w:rPr>
+          <w:b/>
+          <w:color w:val="000000" w:themeColor="text1"/>
+          <w:sz w:val="20"/>
+          <w:szCs w:val="20"/>
+        </w:rPr>
+        <w:t>nV(g)</w:t>
+      </w:r>
+      <w:r>
+        <w:rPr>
+          <w:color w:val="000000" w:themeColor="text1"/>
+          <w:sz w:val="20"/>
+          <w:szCs w:val="20"/>
+        </w:rPr>
+        <w:t xml:space="preserve"> to get #vertices / </w:t>
+      </w:r>
+      <w:r>
+        <w:rPr>
+          <w:b/>
+          <w:color w:val="000000" w:themeColor="text1"/>
+          <w:sz w:val="20"/>
+          <w:szCs w:val="20"/>
+        </w:rPr>
+        <w:t>nE(g)</w:t>
+      </w:r>
+      <w:r>
+        <w:rPr>
+          <w:color w:val="000000" w:themeColor="text1"/>
+          <w:sz w:val="20"/>
+          <w:szCs w:val="20"/>
+        </w:rPr>
+        <w:t xml:space="preserve"> to get #edges</w:t>
+      </w:r>
+      <w:r>
+        <w:rPr>
+          <w:color w:val="000000" w:themeColor="text1"/>
+          <w:sz w:val="20"/>
+          <w:szCs w:val="20"/>
+        </w:rPr>
+        <w:tab/>
+      </w:r>
+      <w:r>
+        <w:rPr>
+          <w:color w:val="000000" w:themeColor="text1"/>
+          <w:sz w:val="20"/>
+          <w:szCs w:val="20"/>
+        </w:rPr>
+        <w:tab/>
+        <w:t>// Function to look up #Vertices / #Edges</w:t>
+      </w:r>
+    </w:p>
+    <w:p>
+      <w:pPr>
+        <w:pStyle w:val="ListParagraph"/>
+        <w:numPr>
+          <w:ilvl w:val="0"/>
+          <w:numId w:val="10"/>
+        </w:numPr>
+        <w:rPr>
+          <w:color w:val="000000" w:themeColor="text1"/>
+          <w:sz w:val="20"/>
+          <w:szCs w:val="20"/>
+        </w:rPr>
+      </w:pPr>
+      <w:r>
+        <w:rPr>
+          <w:b/>
+          <w:color w:val="000000" w:themeColor="text1"/>
+          <w:sz w:val="20"/>
+          <w:szCs w:val="20"/>
+        </w:rPr>
+        <w:t>hasEdge(g,v,w)</w:t>
+      </w:r>
+      <w:r>
+        <w:rPr>
+          <w:color w:val="000000" w:themeColor="text1"/>
+          <w:sz w:val="20"/>
+          <w:szCs w:val="20"/>
+        </w:rPr>
+        <w:t xml:space="preserve"> to check for existence</w:t>
+      </w:r>
+      <w:r>
+        <w:rPr>
+          <w:color w:val="000000" w:themeColor="text1"/>
+          <w:sz w:val="20"/>
+          <w:szCs w:val="20"/>
+        </w:rPr>
+        <w:t xml:space="preserve"> of edge (v,w)</w:t>
+      </w:r>
+      <w:r>
+        <w:rPr>
+          <w:color w:val="000000" w:themeColor="text1"/>
+          <w:sz w:val="20"/>
+          <w:szCs w:val="20"/>
+        </w:rPr>
+        <w:t xml:space="preserve">   //</w:t>
+      </w:r>
+      <w:r>
+        <w:rPr>
+          <w:color w:val="000000" w:themeColor="text1"/>
+          <w:sz w:val="20"/>
+          <w:szCs w:val="20"/>
+        </w:rPr>
+        <w:t xml:space="preserve"> Function to</w:t>
+      </w:r>
+      <w:r>
+        <w:rPr>
+          <w:color w:val="000000" w:themeColor="text1"/>
+          <w:sz w:val="20"/>
+          <w:szCs w:val="20"/>
+        </w:rPr>
+        <w:t xml:space="preserve"> check if there is an edge between 2 V’s</w:t>
+      </w:r>
+    </w:p>
+    <w:p>
+      <w:pPr>
+        <w:rPr>
+          <w:color w:val="000000" w:themeColor="text1"/>
+          <w:sz w:val="20"/>
+          <w:szCs w:val="20"/>
+        </w:rPr>
+      </w:pPr>
+    </w:p>
+    <w:p>
+      <w:pPr>
+        <w:rPr>
+          <w:color w:val="000000" w:themeColor="text1"/>
+          <w:sz w:val="20"/>
+          <w:szCs w:val="20"/>
+        </w:rPr>
+      </w:pPr>
+      <w:r>
+        <w:rPr>
+          <w:b/>
+          <w:noProof/>
+          <w:color w:val="4472C4" w:themeColor="accent5"/>
+          <w:lang w:val="en-US"/>
+        </w:rPr>
+        <mc:AlternateContent>
+          <mc:Choice Requires="wps">
+            <w:drawing>
+              <wp:anchor distT="0" distB="0" distL="114300" distR="114300" simplePos="0" relativeHeight="251660288" behindDoc="0" locked="0" layoutInCell="1" allowOverlap="1" wp14:anchorId="78EDC79E" wp14:editId="6B1DF6A0">
+                <wp:simplePos x="0" y="0"/>
+                <wp:positionH relativeFrom="column">
+                  <wp:posOffset>3249295</wp:posOffset>
+                </wp:positionH>
+                <wp:positionV relativeFrom="paragraph">
+                  <wp:posOffset>34290</wp:posOffset>
+                </wp:positionV>
+                <wp:extent cx="3316605" cy="1940560"/>
+                <wp:effectExtent l="0" t="0" r="0" b="0"/>
+                <wp:wrapSquare wrapText="bothSides"/>
+                <wp:docPr id="4" name="Text Box 4"/>
+                <wp:cNvGraphicFramePr/>
+                <a:graphic xmlns:a="http://schemas.openxmlformats.org/drawingml/2006/main">
+                  <a:graphicData uri="http://schemas.microsoft.com/office/word/2010/wordprocessingShape">
+                    <wps:wsp>
+                      <wps:cNvSpPr txBox="1"/>
+                      <wps:spPr>
+                        <a:xfrm>
+                          <a:off x="0" y="0"/>
+                          <a:ext cx="3316605" cy="1940560"/>
+                        </a:xfrm>
+                        <a:prstGeom prst="rect">
+                          <a:avLst/>
+                        </a:prstGeom>
+                        <a:noFill/>
+                        <a:ln>
+                          <a:noFill/>
+                        </a:ln>
+                        <a:effectLst/>
+                      </wps:spPr>
+                      <wps:style>
+                        <a:lnRef idx="0">
+                          <a:schemeClr val="accent1"/>
+                        </a:lnRef>
+                        <a:fillRef idx="0">
+                          <a:schemeClr val="accent1"/>
+                        </a:fillRef>
+                        <a:effectRef idx="0">
+                          <a:schemeClr val="accent1"/>
+                        </a:effectRef>
+                        <a:fontRef idx="minor">
+                          <a:schemeClr val="dk1"/>
+                        </a:fontRef>
+                      </wps:style>
+                      <wps:txbx>
+                        <w:txbxContent>
+                          <w:p>
+                            <w:pPr>
+                              <w:rPr>
+                                <w:color w:val="000000" w:themeColor="text1"/>
+                                <w:sz w:val="20"/>
+                                <w:szCs w:val="20"/>
+                              </w:rPr>
+                            </w:pPr>
+                            <w:r>
+                              <w:rPr>
+                                <w:color w:val="000000" w:themeColor="text1"/>
+                                <w:sz w:val="20"/>
+                                <w:szCs w:val="20"/>
+                              </w:rPr>
+                              <w:t>Steps (recursively):</w:t>
+                            </w:r>
+                          </w:p>
+                          <w:p>
+                            <w:pPr>
+                              <w:pStyle w:val="ListParagraph"/>
+                              <w:numPr>
+                                <w:ilvl w:val="0"/>
+                                <w:numId w:val="11"/>
+                              </w:numPr>
+                              <w:rPr>
+                                <w:color w:val="000000" w:themeColor="text1"/>
+                                <w:sz w:val="20"/>
+                                <w:szCs w:val="20"/>
+                              </w:rPr>
+                            </w:pPr>
+                            <w:r>
+                              <w:rPr>
+                                <w:color w:val="000000" w:themeColor="text1"/>
+                                <w:sz w:val="20"/>
+                                <w:szCs w:val="20"/>
+                              </w:rPr>
+                              <w:t>Do a DFS traversal starting from V</w:t>
+                            </w:r>
+                          </w:p>
+                          <w:p>
+                            <w:pPr>
+                              <w:pStyle w:val="ListParagraph"/>
+                              <w:numPr>
+                                <w:ilvl w:val="0"/>
+                                <w:numId w:val="11"/>
+                              </w:numPr>
+                              <w:rPr>
+                                <w:color w:val="000000" w:themeColor="text1"/>
+                                <w:sz w:val="20"/>
+                                <w:szCs w:val="20"/>
+                              </w:rPr>
+                            </w:pPr>
+                            <w:r>
+                              <w:rPr>
+                                <w:color w:val="000000" w:themeColor="text1"/>
+                                <w:sz w:val="20"/>
+                                <w:szCs w:val="20"/>
+                              </w:rPr>
+                              <w:t>Mark V as visited</w:t>
+                            </w:r>
+                          </w:p>
+                          <w:p>
+                            <w:pPr>
+                              <w:pStyle w:val="ListParagraph"/>
+                              <w:numPr>
+                                <w:ilvl w:val="0"/>
+                                <w:numId w:val="11"/>
+                              </w:numPr>
+                              <w:rPr>
+                                <w:color w:val="000000" w:themeColor="text1"/>
+                                <w:sz w:val="20"/>
+                                <w:szCs w:val="20"/>
+                              </w:rPr>
+                            </w:pPr>
+                            <w:r>
+                              <w:rPr>
+                                <w:color w:val="000000" w:themeColor="text1"/>
+                                <w:sz w:val="20"/>
+                                <w:szCs w:val="20"/>
+                              </w:rPr>
+                              <w:t>For each neighbour W of V: If W is already visited, ignore. Otherwise, do a DFS of neighbour W</w:t>
+                            </w:r>
+                          </w:p>
+                          <w:p>
+                            <w:pPr>
+                              <w:rPr>
+                                <w:color w:val="000000" w:themeColor="text1"/>
+                                <w:sz w:val="20"/>
+                                <w:szCs w:val="20"/>
+                              </w:rPr>
+                            </w:pPr>
+                            <w:r>
+                              <w:rPr>
+                                <w:color w:val="000000" w:themeColor="text1"/>
+                                <w:sz w:val="20"/>
+                                <w:szCs w:val="20"/>
+                              </w:rPr>
+                              <w:t>Neighbours are considered in ascending order</w:t>
+                            </w:r>
+                          </w:p>
+                          <w:p>
+                            <w:pPr>
+                              <w:rPr>
+                                <w:color w:val="000000" w:themeColor="text1"/>
+                                <w:sz w:val="20"/>
+                                <w:szCs w:val="20"/>
+                              </w:rPr>
+                            </w:pPr>
+                            <w:r>
+                              <w:rPr>
+                                <w:color w:val="000000" w:themeColor="text1"/>
+                                <w:sz w:val="20"/>
+                                <w:szCs w:val="20"/>
+                              </w:rPr>
+                              <w:t xml:space="preserve">The recursion induces </w:t>
+                            </w:r>
+                            <w:r>
+                              <w:rPr>
+                                <w:b/>
+                                <w:color w:val="000000" w:themeColor="text1"/>
+                                <w:sz w:val="20"/>
+                                <w:szCs w:val="20"/>
+                              </w:rPr>
+                              <w:t>back-tracking</w:t>
+                            </w:r>
+                            <w:r>
+                              <w:rPr>
+                                <w:color w:val="000000" w:themeColor="text1"/>
+                                <w:sz w:val="20"/>
+                                <w:szCs w:val="20"/>
+                              </w:rPr>
+                              <w:t>.</w:t>
+                            </w:r>
+                          </w:p>
+                          <w:p>
+                            <w:pPr>
+                              <w:rPr>
+                                <w:color w:val="000000" w:themeColor="text1"/>
+                                <w:sz w:val="20"/>
+                                <w:szCs w:val="20"/>
+                              </w:rPr>
+                            </w:pPr>
+                          </w:p>
+                          <w:p>
+                            <w:pPr>
+                              <w:rPr>
+                                <w:b/>
+                                <w:color w:val="000000" w:themeColor="text1"/>
+                                <w:sz w:val="20"/>
+                                <w:szCs w:val="20"/>
+                              </w:rPr>
+                            </w:pPr>
+                            <w:r>
+                              <w:rPr>
+                                <w:b/>
+                                <w:color w:val="000000" w:themeColor="text1"/>
+                                <w:sz w:val="20"/>
+                                <w:szCs w:val="20"/>
+                              </w:rPr>
+                              <w:t xml:space="preserve">NOTE: For graphs that are un-connected, to visit all vertices, </w:t>
+                            </w:r>
+                            <w:r>
+                              <w:rPr>
+                                <w:b/>
+                                <w:color w:val="000000" w:themeColor="text1"/>
+                                <w:sz w:val="20"/>
+                                <w:szCs w:val="20"/>
+                              </w:rPr>
+                              <w:t>use variation of the “wrapper function”</w:t>
+                            </w:r>
+                            <w:bookmarkStart w:id="0" w:name="_GoBack"/>
+                            <w:bookmarkEnd w:id="0"/>
+                          </w:p>
+                          <w:p>
+                            <w:pPr>
+                              <w:rPr>
+                                <w:color w:val="000000" w:themeColor="text1"/>
+                                <w:sz w:val="20"/>
+                                <w:szCs w:val="20"/>
+                              </w:rPr>
+                            </w:pPr>
+                          </w:p>
+                          <w:p/>
+                        </w:txbxContent>
+                      </wps:txbx>
+                      <wps:bodyPr rot="0" spcFirstLastPara="0" vertOverflow="overflow" horzOverflow="overflow" vert="horz" wrap="square" lIns="91440" tIns="45720" rIns="91440" bIns="45720" numCol="1" spcCol="0" rtlCol="0" fromWordArt="0" anchor="t" anchorCtr="0" forceAA="0" compatLnSpc="1">
+                        <a:prstTxWarp prst="textNoShape">
+                          <a:avLst/>
+                        </a:prstTxWarp>
+                        <a:noAutofit/>
+                      </wps:bodyPr>
+                    </wps:wsp>
+                  </a:graphicData>
+                </a:graphic>
+                <wp14:sizeRelH relativeFrom="margin">
+                  <wp14:pctWidth>0</wp14:pctWidth>
+                </wp14:sizeRelH>
+                <wp14:sizeRelV relativeFrom="margin">
+                  <wp14:pctHeight>0</wp14:pctHeight>
+                </wp14:sizeRelV>
+              </wp:anchor>
+            </w:drawing>
+          </mc:Choice>
+          <mc:Fallback>
+            <w:pict>
+              <v:shape w14:anchorId="78EDC79E" id="Text_x0020_Box_x0020_4" o:spid="_x0000_s1027" type="#_x0000_t202" style="position:absolute;margin-left:255.85pt;margin-top:2.7pt;width:261.15pt;height:152.8pt;z-index:251660288;visibility:visible;mso-wrap-style:square;mso-width-percent:0;mso-height-percent:0;mso-wrap-distance-left:9pt;mso-wrap-distance-top:0;mso-wrap-distance-right:9pt;mso-wrap-distance-bottom:0;mso-position-horizontal:absolute;mso-position-horizontal-relative:text;mso-position-vertical:absolute;mso-position-vertical-relative:text;mso-width-percent:0;mso-height-percent:0;mso-width-relative:margin;mso-height-relative:margin;v-text-anchor:top" o:gfxdata="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" filled="f" stroked="f">
+                <v:textbox>
+                  <w:txbxContent>
+                    <w:p>
+                      <w:pPr>
+                        <w:rPr>
+                          <w:color w:val="000000" w:themeColor="text1"/>
+                          <w:sz w:val="20"/>
+                          <w:szCs w:val="20"/>
+                        </w:rPr>
+                      </w:pPr>
+                      <w:r>
+                        <w:rPr>
+                          <w:color w:val="000000" w:themeColor="text1"/>
+                          <w:sz w:val="20"/>
+                          <w:szCs w:val="20"/>
+                        </w:rPr>
+                        <w:t>Steps (recursively):</w:t>
+                      </w:r>
+                    </w:p>
+                    <w:p>
+                      <w:pPr>
+                        <w:pStyle w:val="ListParagraph"/>
+                        <w:numPr>
+                          <w:ilvl w:val="0"/>
+                          <w:numId w:val="11"/>
+                        </w:numPr>
+                        <w:rPr>
+                          <w:color w:val="000000" w:themeColor="text1"/>
+                          <w:sz w:val="20"/>
+                          <w:szCs w:val="20"/>
+                        </w:rPr>
+                      </w:pPr>
+                      <w:r>
+                        <w:rPr>
+                          <w:color w:val="000000" w:themeColor="text1"/>
+                          <w:sz w:val="20"/>
+                          <w:szCs w:val="20"/>
+                        </w:rPr>
+                        <w:t>Do a DFS traversal starting from V</w:t>
+                      </w:r>
+                    </w:p>
+                    <w:p>
+                      <w:pPr>
+                        <w:pStyle w:val="ListParagraph"/>
+                        <w:numPr>
+                          <w:ilvl w:val="0"/>
+                          <w:numId w:val="11"/>
+                        </w:numPr>
+                        <w:rPr>
+                          <w:color w:val="000000" w:themeColor="text1"/>
+                          <w:sz w:val="20"/>
+                          <w:szCs w:val="20"/>
+                        </w:rPr>
+                      </w:pPr>
+                      <w:r>
+                        <w:rPr>
+                          <w:color w:val="000000" w:themeColor="text1"/>
+                          <w:sz w:val="20"/>
+                          <w:szCs w:val="20"/>
+                        </w:rPr>
+                        <w:t>Mark V as visited</w:t>
+                      </w:r>
+                    </w:p>
+                    <w:p>
+                      <w:pPr>
+                        <w:pStyle w:val="ListParagraph"/>
+                        <w:numPr>
+                          <w:ilvl w:val="0"/>
+                          <w:numId w:val="11"/>
+                        </w:numPr>
+                        <w:rPr>
+                          <w:color w:val="000000" w:themeColor="text1"/>
+                          <w:sz w:val="20"/>
+                          <w:szCs w:val="20"/>
+                        </w:rPr>
+                      </w:pPr>
+                      <w:r>
+                        <w:rPr>
+                          <w:color w:val="000000" w:themeColor="text1"/>
+                          <w:sz w:val="20"/>
+                          <w:szCs w:val="20"/>
+                        </w:rPr>
+                        <w:t>For each neighbour W of V: If W is already visited, ignore. Otherwise, do a DFS of neighbour W</w:t>
+                      </w:r>
+                    </w:p>
+                    <w:p>
+                      <w:pPr>
+                        <w:rPr>
+                          <w:color w:val="000000" w:themeColor="text1"/>
+                          <w:sz w:val="20"/>
+                          <w:szCs w:val="20"/>
+                        </w:rPr>
+                      </w:pPr>
+                      <w:r>
+                        <w:rPr>
+                          <w:color w:val="000000" w:themeColor="text1"/>
+                          <w:sz w:val="20"/>
+                          <w:szCs w:val="20"/>
+                        </w:rPr>
+                        <w:t>Neighbours are considered in ascending order</w:t>
+                      </w:r>
+                    </w:p>
+                    <w:p>
+                      <w:pPr>
+                        <w:rPr>
+                          <w:color w:val="000000" w:themeColor="text1"/>
+                          <w:sz w:val="20"/>
+                          <w:szCs w:val="20"/>
+                        </w:rPr>
+                      </w:pPr>
+                      <w:r>
+                        <w:rPr>
+                          <w:color w:val="000000" w:themeColor="text1"/>
+                          <w:sz w:val="20"/>
+                          <w:szCs w:val="20"/>
+                        </w:rPr>
+                        <w:t xml:space="preserve">The recursion induces </w:t>
+                      </w:r>
+                      <w:r>
+                        <w:rPr>
+                          <w:b/>
+                          <w:color w:val="000000" w:themeColor="text1"/>
+                          <w:sz w:val="20"/>
+                          <w:szCs w:val="20"/>
+                        </w:rPr>
+                        <w:t>back-tracking</w:t>
+                      </w:r>
+                      <w:r>
+                        <w:rPr>
+                          <w:color w:val="000000" w:themeColor="text1"/>
+                          <w:sz w:val="20"/>
+                          <w:szCs w:val="20"/>
+                        </w:rPr>
+                        <w:t>.</w:t>
+                      </w:r>
+                    </w:p>
+                    <w:p>
+                      <w:pPr>
+                        <w:rPr>
+                          <w:color w:val="000000" w:themeColor="text1"/>
+                          <w:sz w:val="20"/>
+                          <w:szCs w:val="20"/>
+                        </w:rPr>
+                      </w:pPr>
+                    </w:p>
+                    <w:p>
+                      <w:pPr>
+                        <w:rPr>
+                          <w:b/>
+                          <w:color w:val="000000" w:themeColor="text1"/>
+                          <w:sz w:val="20"/>
+                          <w:szCs w:val="20"/>
+                        </w:rPr>
+                      </w:pPr>
+                      <w:r>
+                        <w:rPr>
+                          <w:b/>
+                          <w:color w:val="000000" w:themeColor="text1"/>
+                          <w:sz w:val="20"/>
+                          <w:szCs w:val="20"/>
+                        </w:rPr>
+                        <w:t xml:space="preserve">NOTE: For graphs that are un-connected, to visit all vertices, </w:t>
+                      </w:r>
+                      <w:r>
+                        <w:rPr>
+                          <w:b/>
+                          <w:color w:val="000000" w:themeColor="text1"/>
+                          <w:sz w:val="20"/>
+                          <w:szCs w:val="20"/>
+                        </w:rPr>
+                        <w:t>use variation of the “wrapper function”</w:t>
+                      </w:r>
+                      <w:bookmarkStart w:id="1" w:name="_GoBack"/>
+                      <w:bookmarkEnd w:id="1"/>
+                    </w:p>
+                    <w:p>
+                      <w:pPr>
+                        <w:rPr>
+                          <w:color w:val="000000" w:themeColor="text1"/>
+                          <w:sz w:val="20"/>
+                          <w:szCs w:val="20"/>
+                        </w:rPr>
+                      </w:pPr>
+                    </w:p>
+                    <w:p/>
+                  </w:txbxContent>
+                </v:textbox>
+                <w10:wrap type="square"/>
+              </v:shape>
+            </w:pict>
+          </mc:Fallback>
+        </mc:AlternateContent>
+      </w:r>
+      <w:r>
+        <w:rPr>
+          <w:b/>
+          <w:color w:val="4472C4" w:themeColor="accent5"/>
+        </w:rPr>
+        <w:t>DEPTH-FIRST TRAVERSAL</w:t>
+      </w:r>
+    </w:p>
+    <w:p>
+      <w:pPr>
+        <w:rPr>
+          <w:color w:val="000000" w:themeColor="text1"/>
+          <w:sz w:val="20"/>
+          <w:szCs w:val="20"/>
+        </w:rPr>
+      </w:pPr>
+      <w:r>
+        <w:rPr>
+          <w:noProof/>
+          <w:color w:val="000000" w:themeColor="text1"/>
+          <w:sz w:val="20"/>
+          <w:szCs w:val="20"/>
+          <w:lang w:val="en-US"/>
+        </w:rPr>
+        <w:drawing>
+          <wp:inline distT="0" distB="0" distL="0" distR="0" wp14:anchorId="6FB977EF" wp14:editId="5DCDD8A0">
+            <wp:extent cx="2682791" cy="1674821"/>
+            <wp:effectExtent l="0" t="0" r="10160" b="1905"/>
+            <wp:docPr id="3" name="Picture 3"/>
+            <wp:cNvGraphicFramePr>
+              <a:graphicFrameLocks xmlns:a="http://schemas.openxmlformats.org/drawingml/2006/main" noChangeAspect="1"/>
+            </wp:cNvGraphicFramePr>
+            <a:graphic xmlns:a="http://schemas.openxmlformats.org/drawingml/2006/main">
+              <a:graphicData uri="http://schemas.openxmlformats.org/drawingml/2006/picture">
+                <pic:pic xmlns:pic="http://schemas.openxmlformats.org/drawingml/2006/picture">
+                  <pic:nvPicPr>
+                    <pic:cNvPr id="3" name="Screen Shot 2016-09-27 at 10.04.53 PM.png"/>
+                    <pic:cNvPicPr/>
+                  </pic:nvPicPr>
+                  <pic:blipFill>
+                    <a:blip r:embed="rId6">
+                      <a:extLst>
+                        <a:ext uri="{28A0092B-C50C-407E-A947-70E740481C1C}">
+                          <a14:useLocalDpi xmlns:a14="http://schemas.microsoft.com/office/drawing/2010/main" val="0"/>
+                        </a:ext>
+                      </a:extLst>
+                    </a:blip>
+                    <a:stretch>
+                      <a:fillRect/>
+                    </a:stretch>
+                  </pic:blipFill>
+                  <pic:spPr>
+                    <a:xfrm>
+                      <a:off x="0" y="0"/>
+                      <a:ext cx="2709138" cy="1691269"/>
+                    </a:xfrm>
+                    <a:prstGeom prst="rect">
+                      <a:avLst/>
+                    </a:prstGeom>
+                  </pic:spPr>
+                </pic:pic>
+              </a:graphicData>
+            </a:graphic>
+          </wp:inline>
+        </w:drawing>
+      </w:r>
+    </w:p>
+    <w:p>
+      <w:pPr>
+        <w:rPr>
+          <w:color w:val="000000" w:themeColor="text1"/>
+          <w:sz w:val="20"/>
+          <w:szCs w:val="20"/>
+        </w:rPr>
+      </w:pPr>
+    </w:p>
+    <w:p>
+      <w:pPr>
+        <w:rPr>
+          <w:color w:val="000000" w:themeColor="text1"/>
+          <w:sz w:val="20"/>
+          <w:szCs w:val="20"/>
+        </w:rPr>
+      </w:pPr>
     </w:p>
     <w:sectPr>
       <w:pgSz w:w="11900" w:h="16840"/>
@@ -757,6 +2047,345 @@
 <file path=word/numbering.xml><?xml version="1.0" encoding="utf-8"?>
 <w:numbering xmlns:wpc="http://schemas.microsoft.com/office/word/2010/wordprocessingCanvas" xmlns:mo="http://schemas.microsoft.com/office/mac/office/2008/main" xmlns:mc="http://schemas.openxmlformats.org/markup-compatibility/2006" xmlns:mv="urn:schemas-microsoft-com:mac:vml" xmlns:o="urn:schemas-microsoft-com:office:office" xmlns:r="http://schemas.openxmlformats.org/officeDocument/2006/relationships" xmlns:m="http://schemas.openxmlformats.org/officeDocument/2006/math" xmlns:v="urn:schemas-microsoft-com:vml" xmlns:wp14="http://schemas.microsoft.com/office/word/2010/wordprocessingDrawing" xmlns:wp="http://schemas.openxmlformats.org/drawingml/2006/wordprocessingDrawing" xmlns:w10="urn:schemas-microsoft-com:office:word" xmlns:w="http://schemas.openxmlformats.org/wordprocessingml/2006/main" xmlns:w14="http://schemas.microsoft.com/office/word/2010/wordml" xmlns:w15="http://schemas.microsoft.com/office/word/2012/wordml" xmlns:wpg="http://schemas.microsoft.com/office/word/2010/wordprocessingGroup" xmlns:wpi="http://schemas.microsoft.com/office/word/2010/wordprocessingInk" xmlns:wne="http://schemas.microsoft.com/office/word/2006/wordml" xmlns:wps="http://schemas.microsoft.com/office/word/2010/wordprocessingShape" mc:Ignorable="w14 w15 wp14">
   <w:abstractNum w:abstractNumId="0">
+    <w:nsid w:val="007B25F0"/>
+    <w:multiLevelType w:val="hybridMultilevel"/>
+    <w:tmpl w:val="57301E3C"/>
+    <w:lvl w:ilvl="0" w:tplc="04090001">
+      <w:start w:val="1"/>
+      <w:numFmt w:val="bullet"/>
+      <w:lvlText w:val=""/>
+      <w:lvlJc w:val="left"/>
+      <w:pPr>
+        <w:ind w:left="720" w:hanging="360"/>
+      </w:pPr>
+      <w:rPr>
+        <w:rFonts w:ascii="Symbol" w:hAnsi="Symbol" w:hint="default"/>
+      </w:rPr>
+    </w:lvl>
+    <w:lvl w:ilvl="1" w:tplc="04090003" w:tentative="1">
+      <w:start w:val="1"/>
+      <w:numFmt w:val="bullet"/>
+      <w:lvlText w:val="o"/>
+      <w:lvlJc w:val="left"/>
+      <w:pPr>
+        <w:ind w:left="1440" w:hanging="360"/>
+      </w:pPr>
+      <w:rPr>
+        <w:rFonts w:ascii="Courier New" w:hAnsi="Courier New" w:cs="Courier New" w:hint="default"/>
+      </w:rPr>
+    </w:lvl>
+    <w:lvl w:ilvl="2" w:tplc="04090005" w:tentative="1">
+      <w:start w:val="1"/>
+      <w:numFmt w:val="bullet"/>
+      <w:lvlText w:val=""/>
+      <w:lvlJc w:val="left"/>
+      <w:pPr>
+        <w:ind w:left="2160" w:hanging="360"/>
+      </w:pPr>
+      <w:rPr>
+        <w:rFonts w:ascii="Wingdings" w:hAnsi="Wingdings" w:hint="default"/>
+      </w:rPr>
+    </w:lvl>
+    <w:lvl w:ilvl="3" w:tplc="04090001" w:tentative="1">
+      <w:start w:val="1"/>
+      <w:numFmt w:val="bullet"/>
+      <w:lvlText w:val=""/>
+      <w:lvlJc w:val="left"/>
+      <w:pPr>
+        <w:ind w:left="2880" w:hanging="360"/>
+      </w:pPr>
+      <w:rPr>
+        <w:rFonts w:ascii="Symbol" w:hAnsi="Symbol" w:hint="default"/>
+      </w:rPr>
+    </w:lvl>
+    <w:lvl w:ilvl="4" w:tplc="04090003" w:tentative="1">
+      <w:start w:val="1"/>
+      <w:numFmt w:val="bullet"/>
+      <w:lvlText w:val="o"/>
+      <w:lvlJc w:val="left"/>
+      <w:pPr>
+        <w:ind w:left="3600" w:hanging="360"/>
+      </w:pPr>
+      <w:rPr>
+        <w:rFonts w:ascii="Courier New" w:hAnsi="Courier New" w:cs="Courier New" w:hint="default"/>
+      </w:rPr>
+    </w:lvl>
+    <w:lvl w:ilvl="5" w:tplc="04090005" w:tentative="1">
+      <w:start w:val="1"/>
+      <w:numFmt w:val="bullet"/>
+      <w:lvlText w:val=""/>
+      <w:lvlJc w:val="left"/>
+      <w:pPr>
+        <w:ind w:left="4320" w:hanging="360"/>
+      </w:pPr>
+      <w:rPr>
+        <w:rFonts w:ascii="Wingdings" w:hAnsi="Wingdings" w:hint="default"/>
+      </w:rPr>
+    </w:lvl>
+    <w:lvl w:ilvl="6" w:tplc="04090001" w:tentative="1">
+      <w:start w:val="1"/>
+      <w:numFmt w:val="bullet"/>
+      <w:lvlText w:val=""/>
+      <w:lvlJc w:val="left"/>
+      <w:pPr>
+        <w:ind w:left="5040" w:hanging="360"/>
+      </w:pPr>
+      <w:rPr>
+        <w:rFonts w:ascii="Symbol" w:hAnsi="Symbol" w:hint="default"/>
+      </w:rPr>
+    </w:lvl>
+    <w:lvl w:ilvl="7" w:tplc="04090003" w:tentative="1">
+      <w:start w:val="1"/>
+      <w:numFmt w:val="bullet"/>
+      <w:lvlText w:val="o"/>
+      <w:lvlJc w:val="left"/>
+      <w:pPr>
+        <w:ind w:left="5760" w:hanging="360"/>
+      </w:pPr>
+      <w:rPr>
+        <w:rFonts w:ascii="Courier New" w:hAnsi="Courier New" w:cs="Courier New" w:hint="default"/>
+      </w:rPr>
+    </w:lvl>
+    <w:lvl w:ilvl="8" w:tplc="04090005" w:tentative="1">
+      <w:start w:val="1"/>
+      <w:numFmt w:val="bullet"/>
+      <w:lvlText w:val=""/>
+      <w:lvlJc w:val="left"/>
+      <w:pPr>
+        <w:ind w:left="6480" w:hanging="360"/>
+      </w:pPr>
+      <w:rPr>
+        <w:rFonts w:ascii="Wingdings" w:hAnsi="Wingdings" w:hint="default"/>
+      </w:rPr>
+    </w:lvl>
+  </w:abstractNum>
+  <w:abstractNum w:abstractNumId="1">
+    <w:nsid w:val="00D04D40"/>
+    <w:multiLevelType w:val="hybridMultilevel"/>
+    <w:tmpl w:val="AD0061D0"/>
+    <w:lvl w:ilvl="0" w:tplc="04090001">
+      <w:start w:val="1"/>
+      <w:numFmt w:val="bullet"/>
+      <w:lvlText w:val=""/>
+      <w:lvlJc w:val="left"/>
+      <w:pPr>
+        <w:ind w:left="720" w:hanging="360"/>
+      </w:pPr>
+      <w:rPr>
+        <w:rFonts w:ascii="Symbol" w:hAnsi="Symbol" w:hint="default"/>
+      </w:rPr>
+    </w:lvl>
+    <w:lvl w:ilvl="1" w:tplc="04090003" w:tentative="1">
+      <w:start w:val="1"/>
+      <w:numFmt w:val="bullet"/>
+      <w:lvlText w:val="o"/>
+      <w:lvlJc w:val="left"/>
+      <w:pPr>
+        <w:ind w:left="1440" w:hanging="360"/>
+      </w:pPr>
+      <w:rPr>
+        <w:rFonts w:ascii="Courier New" w:hAnsi="Courier New" w:cs="Courier New" w:hint="default"/>
+      </w:rPr>
+    </w:lvl>
+    <w:lvl w:ilvl="2" w:tplc="04090005" w:tentative="1">
+      <w:start w:val="1"/>
+      <w:numFmt w:val="bullet"/>
+      <w:lvlText w:val=""/>
+      <w:lvlJc w:val="left"/>
+      <w:pPr>
+        <w:ind w:left="2160" w:hanging="360"/>
+      </w:pPr>
+      <w:rPr>
+        <w:rFonts w:ascii="Wingdings" w:hAnsi="Wingdings" w:hint="default"/>
+      </w:rPr>
+    </w:lvl>
+    <w:lvl w:ilvl="3" w:tplc="04090001" w:tentative="1">
+      <w:start w:val="1"/>
+      <w:numFmt w:val="bullet"/>
+      <w:lvlText w:val=""/>
+      <w:lvlJc w:val="left"/>
+      <w:pPr>
+        <w:ind w:left="2880" w:hanging="360"/>
+      </w:pPr>
+      <w:rPr>
+        <w:rFonts w:ascii="Symbol" w:hAnsi="Symbol" w:hint="default"/>
+      </w:rPr>
+    </w:lvl>
+    <w:lvl w:ilvl="4" w:tplc="04090003" w:tentative="1">
+      <w:start w:val="1"/>
+      <w:numFmt w:val="bullet"/>
+      <w:lvlText w:val="o"/>
+      <w:lvlJc w:val="left"/>
+      <w:pPr>
+        <w:ind w:left="3600" w:hanging="360"/>
+      </w:pPr>
+      <w:rPr>
+        <w:rFonts w:ascii="Courier New" w:hAnsi="Courier New" w:cs="Courier New" w:hint="default"/>
+      </w:rPr>
+    </w:lvl>
+    <w:lvl w:ilvl="5" w:tplc="04090005" w:tentative="1">
+      <w:start w:val="1"/>
+      <w:numFmt w:val="bullet"/>
+      <w:lvlText w:val=""/>
+      <w:lvlJc w:val="left"/>
+      <w:pPr>
+        <w:ind w:left="4320" w:hanging="360"/>
+      </w:pPr>
+      <w:rPr>
+        <w:rFonts w:ascii="Wingdings" w:hAnsi="Wingdings" w:hint="default"/>
+      </w:rPr>
+    </w:lvl>
+    <w:lvl w:ilvl="6" w:tplc="04090001" w:tentative="1">
+      <w:start w:val="1"/>
+      <w:numFmt w:val="bullet"/>
+      <w:lvlText w:val=""/>
+      <w:lvlJc w:val="left"/>
+      <w:pPr>
+        <w:ind w:left="5040" w:hanging="360"/>
+      </w:pPr>
+      <w:rPr>
+        <w:rFonts w:ascii="Symbol" w:hAnsi="Symbol" w:hint="default"/>
+      </w:rPr>
+    </w:lvl>
+    <w:lvl w:ilvl="7" w:tplc="04090003" w:tentative="1">
+      <w:start w:val="1"/>
+      <w:numFmt w:val="bullet"/>
+      <w:lvlText w:val="o"/>
+      <w:lvlJc w:val="left"/>
+      <w:pPr>
+        <w:ind w:left="5760" w:hanging="360"/>
+      </w:pPr>
+      <w:rPr>
+        <w:rFonts w:ascii="Courier New" w:hAnsi="Courier New" w:cs="Courier New" w:hint="default"/>
+      </w:rPr>
+    </w:lvl>
+    <w:lvl w:ilvl="8" w:tplc="04090005" w:tentative="1">
+      <w:start w:val="1"/>
+      <w:numFmt w:val="bullet"/>
+      <w:lvlText w:val=""/>
+      <w:lvlJc w:val="left"/>
+      <w:pPr>
+        <w:ind w:left="6480" w:hanging="360"/>
+      </w:pPr>
+      <w:rPr>
+        <w:rFonts w:ascii="Wingdings" w:hAnsi="Wingdings" w:hint="default"/>
+      </w:rPr>
+    </w:lvl>
+  </w:abstractNum>
+  <w:abstractNum w:abstractNumId="2">
+    <w:nsid w:val="14454760"/>
+    <w:multiLevelType w:val="hybridMultilevel"/>
+    <w:tmpl w:val="C03403F4"/>
+    <w:lvl w:ilvl="0" w:tplc="04090001">
+      <w:start w:val="1"/>
+      <w:numFmt w:val="bullet"/>
+      <w:lvlText w:val=""/>
+      <w:lvlJc w:val="left"/>
+      <w:pPr>
+        <w:ind w:left="720" w:hanging="360"/>
+      </w:pPr>
+      <w:rPr>
+        <w:rFonts w:ascii="Symbol" w:hAnsi="Symbol" w:hint="default"/>
+      </w:rPr>
+    </w:lvl>
+    <w:lvl w:ilvl="1" w:tplc="04090003" w:tentative="1">
+      <w:start w:val="1"/>
+      <w:numFmt w:val="bullet"/>
+      <w:lvlText w:val="o"/>
+      <w:lvlJc w:val="left"/>
+      <w:pPr>
+        <w:ind w:left="1440" w:hanging="360"/>
+      </w:pPr>
+      <w:rPr>
+        <w:rFonts w:ascii="Courier New" w:hAnsi="Courier New" w:cs="Courier New" w:hint="default"/>
+      </w:rPr>
+    </w:lvl>
+    <w:lvl w:ilvl="2" w:tplc="04090005" w:tentative="1">
+      <w:start w:val="1"/>
+      <w:numFmt w:val="bullet"/>
+      <w:lvlText w:val=""/>
+      <w:lvlJc w:val="left"/>
+      <w:pPr>
+        <w:ind w:left="2160" w:hanging="360"/>
+      </w:pPr>
+      <w:rPr>
+        <w:rFonts w:ascii="Wingdings" w:hAnsi="Wingdings" w:hint="default"/>
+      </w:rPr>
+    </w:lvl>
+    <w:lvl w:ilvl="3" w:tplc="04090001" w:tentative="1">
+      <w:start w:val="1"/>
+      <w:numFmt w:val="bullet"/>
+      <w:lvlText w:val=""/>
+      <w:lvlJc w:val="left"/>
+      <w:pPr>
+        <w:ind w:left="2880" w:hanging="360"/>
+      </w:pPr>
+      <w:rPr>
+        <w:rFonts w:ascii="Symbol" w:hAnsi="Symbol" w:hint="default"/>
+      </w:rPr>
+    </w:lvl>
+    <w:lvl w:ilvl="4" w:tplc="04090003" w:tentative="1">
+      <w:start w:val="1"/>
+      <w:numFmt w:val="bullet"/>
+      <w:lvlText w:val="o"/>
+      <w:lvlJc w:val="left"/>
+      <w:pPr>
+        <w:ind w:left="3600" w:hanging="360"/>
+      </w:pPr>
+      <w:rPr>
+        <w:rFonts w:ascii="Courier New" w:hAnsi="Courier New" w:cs="Courier New" w:hint="default"/>
+      </w:rPr>
+    </w:lvl>
+    <w:lvl w:ilvl="5" w:tplc="04090005" w:tentative="1">
+      <w:start w:val="1"/>
+      <w:numFmt w:val="bullet"/>
+      <w:lvlText w:val=""/>
+      <w:lvlJc w:val="left"/>
+      <w:pPr>
+        <w:ind w:left="4320" w:hanging="360"/>
+      </w:pPr>
+      <w:rPr>
+        <w:rFonts w:ascii="Wingdings" w:hAnsi="Wingdings" w:hint="default"/>
+      </w:rPr>
+    </w:lvl>
+    <w:lvl w:ilvl="6" w:tplc="04090001" w:tentative="1">
+      <w:start w:val="1"/>
+      <w:numFmt w:val="bullet"/>
+      <w:lvlText w:val=""/>
+      <w:lvlJc w:val="left"/>
+      <w:pPr>
+        <w:ind w:left="5040" w:hanging="360"/>
+      </w:pPr>
+      <w:rPr>
+        <w:rFonts w:ascii="Symbol" w:hAnsi="Symbol" w:hint="default"/>
+      </w:rPr>
+    </w:lvl>
+    <w:lvl w:ilvl="7" w:tplc="04090003" w:tentative="1">
+      <w:start w:val="1"/>
+      <w:numFmt w:val="bullet"/>
+      <w:lvlText w:val="o"/>
+      <w:lvlJc w:val="left"/>
+      <w:pPr>
+        <w:ind w:left="5760" w:hanging="360"/>
+      </w:pPr>
+      <w:rPr>
+        <w:rFonts w:ascii="Courier New" w:hAnsi="Courier New" w:cs="Courier New" w:hint="default"/>
+      </w:rPr>
+    </w:lvl>
+    <w:lvl w:ilvl="8" w:tplc="04090005" w:tentative="1">
+      <w:start w:val="1"/>
+      <w:numFmt w:val="bullet"/>
+      <w:lvlText w:val=""/>
+      <w:lvlJc w:val="left"/>
+      <w:pPr>
+        <w:ind w:left="6480" w:hanging="360"/>
+      </w:pPr>
+      <w:rPr>
+        <w:rFonts w:ascii="Wingdings" w:hAnsi="Wingdings" w:hint="default"/>
+      </w:rPr>
+    </w:lvl>
+  </w:abstractNum>
+  <w:abstractNum w:abstractNumId="3">
     <w:nsid w:val="159811FE"/>
     <w:multiLevelType w:val="hybridMultilevel"/>
     <w:tmpl w:val="EA2656B0"/>
@@ -869,7 +2498,120 @@
       </w:rPr>
     </w:lvl>
   </w:abstractNum>
-  <w:abstractNum w:abstractNumId="1">
+  <w:abstractNum w:abstractNumId="4">
+    <w:nsid w:val="270B0508"/>
+    <w:multiLevelType w:val="hybridMultilevel"/>
+    <w:tmpl w:val="80BC308A"/>
+    <w:lvl w:ilvl="0" w:tplc="04090001">
+      <w:start w:val="1"/>
+      <w:numFmt w:val="bullet"/>
+      <w:lvlText w:val=""/>
+      <w:lvlJc w:val="left"/>
+      <w:pPr>
+        <w:ind w:left="720" w:hanging="360"/>
+      </w:pPr>
+      <w:rPr>
+        <w:rFonts w:ascii="Symbol" w:hAnsi="Symbol" w:hint="default"/>
+      </w:rPr>
+    </w:lvl>
+    <w:lvl w:ilvl="1" w:tplc="04090003" w:tentative="1">
+      <w:start w:val="1"/>
+      <w:numFmt w:val="bullet"/>
+      <w:lvlText w:val="o"/>
+      <w:lvlJc w:val="left"/>
+      <w:pPr>
+        <w:ind w:left="1440" w:hanging="360"/>
+      </w:pPr>
+      <w:rPr>
+        <w:rFonts w:ascii="Courier New" w:hAnsi="Courier New" w:cs="Courier New" w:hint="default"/>
+      </w:rPr>
+    </w:lvl>
+    <w:lvl w:ilvl="2" w:tplc="04090005" w:tentative="1">
+      <w:start w:val="1"/>
+      <w:numFmt w:val="bullet"/>
+      <w:lvlText w:val=""/>
+      <w:lvlJc w:val="left"/>
+      <w:pPr>
+        <w:ind w:left="2160" w:hanging="360"/>
+      </w:pPr>
+      <w:rPr>
+        <w:rFonts w:ascii="Wingdings" w:hAnsi="Wingdings" w:hint="default"/>
+      </w:rPr>
+    </w:lvl>
+    <w:lvl w:ilvl="3" w:tplc="04090001" w:tentative="1">
+      <w:start w:val="1"/>
+      <w:numFmt w:val="bullet"/>
+      <w:lvlText w:val=""/>
+      <w:lvlJc w:val="left"/>
+      <w:pPr>
+        <w:ind w:left="2880" w:hanging="360"/>
+      </w:pPr>
+      <w:rPr>
+        <w:rFonts w:ascii="Symbol" w:hAnsi="Symbol" w:hint="default"/>
+      </w:rPr>
+    </w:lvl>
+    <w:lvl w:ilvl="4" w:tplc="04090003" w:tentative="1">
+      <w:start w:val="1"/>
+      <w:numFmt w:val="bullet"/>
+      <w:lvlText w:val="o"/>
+      <w:lvlJc w:val="left"/>
+      <w:pPr>
+        <w:ind w:left="3600" w:hanging="360"/>
+      </w:pPr>
+      <w:rPr>
+        <w:rFonts w:ascii="Courier New" w:hAnsi="Courier New" w:cs="Courier New" w:hint="default"/>
+      </w:rPr>
+    </w:lvl>
+    <w:lvl w:ilvl="5" w:tplc="04090005" w:tentative="1">
+      <w:start w:val="1"/>
+      <w:numFmt w:val="bullet"/>
+      <w:lvlText w:val=""/>
+      <w:lvlJc w:val="left"/>
+      <w:pPr>
+        <w:ind w:left="4320" w:hanging="360"/>
+      </w:pPr>
+      <w:rPr>
+        <w:rFonts w:ascii="Wingdings" w:hAnsi="Wingdings" w:hint="default"/>
+      </w:rPr>
+    </w:lvl>
+    <w:lvl w:ilvl="6" w:tplc="04090001" w:tentative="1">
+      <w:start w:val="1"/>
+      <w:numFmt w:val="bullet"/>
+      <w:lvlText w:val=""/>
+      <w:lvlJc w:val="left"/>
+      <w:pPr>
+        <w:ind w:left="5040" w:hanging="360"/>
+      </w:pPr>
+      <w:rPr>
+        <w:rFonts w:ascii="Symbol" w:hAnsi="Symbol" w:hint="default"/>
+      </w:rPr>
+    </w:lvl>
+    <w:lvl w:ilvl="7" w:tplc="04090003" w:tentative="1">
+      <w:start w:val="1"/>
+      <w:numFmt w:val="bullet"/>
+      <w:lvlText w:val="o"/>
+      <w:lvlJc w:val="left"/>
+      <w:pPr>
+        <w:ind w:left="5760" w:hanging="360"/>
+      </w:pPr>
+      <w:rPr>
+        <w:rFonts w:ascii="Courier New" w:hAnsi="Courier New" w:cs="Courier New" w:hint="default"/>
+      </w:rPr>
+    </w:lvl>
+    <w:lvl w:ilvl="8" w:tplc="04090005" w:tentative="1">
+      <w:start w:val="1"/>
+      <w:numFmt w:val="bullet"/>
+      <w:lvlText w:val=""/>
+      <w:lvlJc w:val="left"/>
+      <w:pPr>
+        <w:ind w:left="6480" w:hanging="360"/>
+      </w:pPr>
+      <w:rPr>
+        <w:rFonts w:ascii="Wingdings" w:hAnsi="Wingdings" w:hint="default"/>
+      </w:rPr>
+    </w:lvl>
+  </w:abstractNum>
+  <w:abstractNum w:abstractNumId="5">
     <w:nsid w:val="39A937C6"/>
     <w:multiLevelType w:val="hybridMultilevel"/>
     <w:tmpl w:val="BA32A16A"/>
@@ -982,7 +2724,7 @@
       </w:rPr>
     </w:lvl>
   </w:abstractNum>
-  <w:abstractNum w:abstractNumId="2">
+  <w:abstractNum w:abstractNumId="6">
     <w:nsid w:val="473B652A"/>
     <w:multiLevelType w:val="hybridMultilevel"/>
     <w:tmpl w:val="7C3A4FBA"/>
@@ -1095,7 +2837,7 @@
       </w:rPr>
     </w:lvl>
   </w:abstractNum>
-  <w:abstractNum w:abstractNumId="3">
+  <w:abstractNum w:abstractNumId="7">
     <w:nsid w:val="4F566DDE"/>
     <w:multiLevelType w:val="hybridMultilevel"/>
     <w:tmpl w:val="7668EBF6"/>
@@ -1208,7 +2950,120 @@
       </w:rPr>
     </w:lvl>
   </w:abstractNum>
-  <w:abstractNum w:abstractNumId="4">
+  <w:abstractNum w:abstractNumId="8">
+    <w:nsid w:val="65665761"/>
+    <w:multiLevelType w:val="hybridMultilevel"/>
+    <w:tmpl w:val="C3E6D680"/>
+    <w:lvl w:ilvl="0" w:tplc="04090001">
+      <w:start w:val="1"/>
+      <w:numFmt w:val="bullet"/>
+      <w:lvlText w:val=""/>
+      <w:lvlJc w:val="left"/>
+      <w:pPr>
+        <w:ind w:left="720" w:hanging="360"/>
+      </w:pPr>
+      <w:rPr>
+        <w:rFonts w:ascii="Symbol" w:hAnsi="Symbol" w:hint="default"/>
+      </w:rPr>
+    </w:lvl>
+    <w:lvl w:ilvl="1" w:tplc="04090003" w:tentative="1">
+      <w:start w:val="1"/>
+      <w:numFmt w:val="bullet"/>
+      <w:lvlText w:val="o"/>
+      <w:lvlJc w:val="left"/>
+      <w:pPr>
+        <w:ind w:left="1440" w:hanging="360"/>
+      </w:pPr>
+      <w:rPr>
+        <w:rFonts w:ascii="Courier New" w:hAnsi="Courier New" w:cs="Courier New" w:hint="default"/>
+      </w:rPr>
+    </w:lvl>
+    <w:lvl w:ilvl="2" w:tplc="04090005" w:tentative="1">
+      <w:start w:val="1"/>
+      <w:numFmt w:val="bullet"/>
+      <w:lvlText w:val=""/>
+      <w:lvlJc w:val="left"/>
+      <w:pPr>
+        <w:ind w:left="2160" w:hanging="360"/>
+      </w:pPr>
+      <w:rPr>
+        <w:rFonts w:ascii="Wingdings" w:hAnsi="Wingdings" w:hint="default"/>
+      </w:rPr>
+    </w:lvl>
+    <w:lvl w:ilvl="3" w:tplc="04090001" w:tentative="1">
+      <w:start w:val="1"/>
+      <w:numFmt w:val="bullet"/>
+      <w:lvlText w:val=""/>
+      <w:lvlJc w:val="left"/>
+      <w:pPr>
+        <w:ind w:left="2880" w:hanging="360"/>
+      </w:pPr>
+      <w:rPr>
+        <w:rFonts w:ascii="Symbol" w:hAnsi="Symbol" w:hint="default"/>
+      </w:rPr>
+    </w:lvl>
+    <w:lvl w:ilvl="4" w:tplc="04090003" w:tentative="1">
+      <w:start w:val="1"/>
+      <w:numFmt w:val="bullet"/>
+      <w:lvlText w:val="o"/>
+      <w:lvlJc w:val="left"/>
+      <w:pPr>
+        <w:ind w:left="3600" w:hanging="360"/>
+      </w:pPr>
+      <w:rPr>
+        <w:rFonts w:ascii="Courier New" w:hAnsi="Courier New" w:cs="Courier New" w:hint="default"/>
+      </w:rPr>
+    </w:lvl>
+    <w:lvl w:ilvl="5" w:tplc="04090005" w:tentative="1">
+      <w:start w:val="1"/>
+      <w:numFmt w:val="bullet"/>
+      <w:lvlText w:val=""/>
+      <w:lvlJc w:val="left"/>
+      <w:pPr>
+        <w:ind w:left="4320" w:hanging="360"/>
+      </w:pPr>
+      <w:rPr>
+        <w:rFonts w:ascii="Wingdings" w:hAnsi="Wingdings" w:hint="default"/>
+      </w:rPr>
+    </w:lvl>
+    <w:lvl w:ilvl="6" w:tplc="04090001" w:tentative="1">
+      <w:start w:val="1"/>
+      <w:numFmt w:val="bullet"/>
+      <w:lvlText w:val=""/>
+      <w:lvlJc w:val="left"/>
+      <w:pPr>
+        <w:ind w:left="5040" w:hanging="360"/>
+      </w:pPr>
+      <w:rPr>
+        <w:rFonts w:ascii="Symbol" w:hAnsi="Symbol" w:hint="default"/>
+      </w:rPr>
+    </w:lvl>
+    <w:lvl w:ilvl="7" w:tplc="04090003" w:tentative="1">
+      <w:start w:val="1"/>
+      <w:numFmt w:val="bullet"/>
+      <w:lvlText w:val="o"/>
+      <w:lvlJc w:val="left"/>
+      <w:pPr>
+        <w:ind w:left="5760" w:hanging="360"/>
+      </w:pPr>
+      <w:rPr>
+        <w:rFonts w:ascii="Courier New" w:hAnsi="Courier New" w:cs="Courier New" w:hint="default"/>
+      </w:rPr>
+    </w:lvl>
+    <w:lvl w:ilvl="8" w:tplc="04090005" w:tentative="1">
+      <w:start w:val="1"/>
+      <w:numFmt w:val="bullet"/>
+      <w:lvlText w:val=""/>
+      <w:lvlJc w:val="left"/>
+      <w:pPr>
+        <w:ind w:left="6480" w:hanging="360"/>
+      </w:pPr>
+      <w:rPr>
+        <w:rFonts w:ascii="Wingdings" w:hAnsi="Wingdings" w:hint="default"/>
+      </w:rPr>
+    </w:lvl>
+  </w:abstractNum>
+  <w:abstractNum w:abstractNumId="9">
     <w:nsid w:val="69692345"/>
     <w:multiLevelType w:val="hybridMultilevel"/>
     <w:tmpl w:val="761450C4"/>
@@ -1321,20 +3176,151 @@
       </w:rPr>
     </w:lvl>
   </w:abstractNum>
+  <w:abstractNum w:abstractNumId="10">
+    <w:nsid w:val="7E612089"/>
+    <w:multiLevelType w:val="hybridMultilevel"/>
+    <w:tmpl w:val="D0968FA0"/>
+    <w:lvl w:ilvl="0" w:tplc="04090001">
+      <w:start w:val="1"/>
+      <w:numFmt w:val="bullet"/>
+      <w:lvlText w:val=""/>
+      <w:lvlJc w:val="left"/>
+      <w:pPr>
+        <w:ind w:left="720" w:hanging="360"/>
+      </w:pPr>
+      <w:rPr>
+        <w:rFonts w:ascii="Symbol" w:hAnsi="Symbol" w:hint="default"/>
+      </w:rPr>
+    </w:lvl>
+    <w:lvl w:ilvl="1" w:tplc="04090003" w:tentative="1">
+      <w:start w:val="1"/>
+      <w:numFmt w:val="bullet"/>
+      <w:lvlText w:val="o"/>
+      <w:lvlJc w:val="left"/>
+      <w:pPr>
+        <w:ind w:left="1440" w:hanging="360"/>
+      </w:pPr>
+      <w:rPr>
+        <w:rFonts w:ascii="Courier New" w:hAnsi="Courier New" w:cs="Courier New" w:hint="default"/>
+      </w:rPr>
+    </w:lvl>
+    <w:lvl w:ilvl="2" w:tplc="04090005" w:tentative="1">
+      <w:start w:val="1"/>
+      <w:numFmt w:val="bullet"/>
+      <w:lvlText w:val=""/>
+      <w:lvlJc w:val="left"/>
+      <w:pPr>
+        <w:ind w:left="2160" w:hanging="360"/>
+      </w:pPr>
+      <w:rPr>
+        <w:rFonts w:ascii="Wingdings" w:hAnsi="Wingdings" w:hint="default"/>
+      </w:rPr>
+    </w:lvl>
+    <w:lvl w:ilvl="3" w:tplc="04090001" w:tentative="1">
+      <w:start w:val="1"/>
+      <w:numFmt w:val="bullet"/>
+      <w:lvlText w:val=""/>
+      <w:lvlJc w:val="left"/>
+      <w:pPr>
+        <w:ind w:left="2880" w:hanging="360"/>
+      </w:pPr>
+      <w:rPr>
+        <w:rFonts w:ascii="Symbol" w:hAnsi="Symbol" w:hint="default"/>
+      </w:rPr>
+    </w:lvl>
+    <w:lvl w:ilvl="4" w:tplc="04090003" w:tentative="1">
+      <w:start w:val="1"/>
+      <w:numFmt w:val="bullet"/>
+      <w:lvlText w:val="o"/>
+      <w:lvlJc w:val="left"/>
+      <w:pPr>
+        <w:ind w:left="3600" w:hanging="360"/>
+      </w:pPr>
+      <w:rPr>
+        <w:rFonts w:ascii="Courier New" w:hAnsi="Courier New" w:cs="Courier New" w:hint="default"/>
+      </w:rPr>
+    </w:lvl>
+    <w:lvl w:ilvl="5" w:tplc="04090005" w:tentative="1">
+      <w:start w:val="1"/>
+      <w:numFmt w:val="bullet"/>
+      <w:lvlText w:val=""/>
+      <w:lvlJc w:val="left"/>
+      <w:pPr>
+        <w:ind w:left="4320" w:hanging="360"/>
+      </w:pPr>
+      <w:rPr>
+        <w:rFonts w:ascii="Wingdings" w:hAnsi="Wingdings" w:hint="default"/>
+      </w:rPr>
+    </w:lvl>
+    <w:lvl w:ilvl="6" w:tplc="04090001" w:tentative="1">
+      <w:start w:val="1"/>
+      <w:numFmt w:val="bullet"/>
+      <w:lvlText w:val=""/>
+      <w:lvlJc w:val="left"/>
+      <w:pPr>
+        <w:ind w:left="5040" w:hanging="360"/>
+      </w:pPr>
+      <w:rPr>
+        <w:rFonts w:ascii="Symbol" w:hAnsi="Symbol" w:hint="default"/>
+      </w:rPr>
+    </w:lvl>
+    <w:lvl w:ilvl="7" w:tplc="04090003" w:tentative="1">
+      <w:start w:val="1"/>
+      <w:numFmt w:val="bullet"/>
+      <w:lvlText w:val="o"/>
+      <w:lvlJc w:val="left"/>
+      <w:pPr>
+        <w:ind w:left="5760" w:hanging="360"/>
+      </w:pPr>
+      <w:rPr>
+        <w:rFonts w:ascii="Courier New" w:hAnsi="Courier New" w:cs="Courier New" w:hint="default"/>
+      </w:rPr>
+    </w:lvl>
+    <w:lvl w:ilvl="8" w:tplc="04090005" w:tentative="1">
+      <w:start w:val="1"/>
+      <w:numFmt w:val="bullet"/>
+      <w:lvlText w:val=""/>
+      <w:lvlJc w:val="left"/>
+      <w:pPr>
+        <w:ind w:left="6480" w:hanging="360"/>
+      </w:pPr>
+      <w:rPr>
+        <w:rFonts w:ascii="Wingdings" w:hAnsi="Wingdings" w:hint="default"/>
+      </w:rPr>
+    </w:lvl>
+  </w:abstractNum>
   <w:num w:numId="1">
+    <w:abstractNumId w:val="6"/>
+  </w:num>
+  <w:num w:numId="2">
+    <w:abstractNumId w:val="5"/>
+  </w:num>
+  <w:num w:numId="3">
+    <w:abstractNumId w:val="7"/>
+  </w:num>
+  <w:num w:numId="4">
+    <w:abstractNumId w:val="3"/>
+  </w:num>
+  <w:num w:numId="5">
+    <w:abstractNumId w:val="9"/>
+  </w:num>
+  <w:num w:numId="6">
+    <w:abstractNumId w:val="4"/>
+  </w:num>
+  <w:num w:numId="7">
     <w:abstractNumId w:val="2"/>
   </w:num>
-  <w:num w:numId="2">
+  <w:num w:numId="8">
+    <w:abstractNumId w:val="10"/>
+  </w:num>
+  <w:num w:numId="9">
+    <w:abstractNumId w:val="8"/>
+  </w:num>
+  <w:num w:numId="10">
     <w:abstractNumId w:val="1"/>
   </w:num>
-  <w:num w:numId="3">
-    <w:abstractNumId w:val="3"/>
-  </w:num>
-  <w:num w:numId="4">
+  <w:num w:numId="11">
     <w:abstractNumId w:val="0"/>
-  </w:num>
-  <w:num w:numId="5">
-    <w:abstractNumId w:val="4"/>
   </w:num>
 </w:numbering>
 </file>

</xml_diff>

<commit_message>
adding Euler path notes
</commit_message>
<xml_diff>
--- a/L_Notes/L7_Notes.docx
+++ b/L_Notes/L7_Notes.docx
@@ -225,25 +225,7 @@
           <w:sz w:val="20"/>
           <w:szCs w:val="20"/>
         </w:rPr>
-        <w:t xml:space="preserve">s: </w:t>
-      </w:r>
-      <w:proofErr w:type="spellStart"/>
-      <w:r>
-        <w:rPr>
-          <w:color w:val="000000" w:themeColor="text1"/>
-          <w:sz w:val="20"/>
-          <w:szCs w:val="20"/>
-        </w:rPr>
-        <w:t>nlogn</w:t>
-      </w:r>
-      <w:proofErr w:type="spellEnd"/>
-      <w:r>
-        <w:rPr>
-          <w:color w:val="000000" w:themeColor="text1"/>
-          <w:sz w:val="20"/>
-          <w:szCs w:val="20"/>
-        </w:rPr>
-        <w:t>, n</w:t>
+        <w:t>s: nlogn, n</w:t>
       </w:r>
       <w:r>
         <w:rPr>
@@ -331,33 +313,15 @@
           <w:sz w:val="20"/>
           <w:szCs w:val="20"/>
         </w:rPr>
-        <w:t>… “</w:t>
-      </w:r>
-      <w:proofErr w:type="gramStart"/>
-      <w:r>
-        <w:rPr>
-          <w:color w:val="000000" w:themeColor="text1"/>
-          <w:sz w:val="20"/>
-          <w:szCs w:val="20"/>
-        </w:rPr>
-        <w:t>easy”</w:t>
-      </w:r>
-      <w:r>
-        <w:rPr>
-          <w:color w:val="000000" w:themeColor="text1"/>
-          <w:sz w:val="20"/>
-          <w:szCs w:val="20"/>
-        </w:rPr>
-        <w:t>…</w:t>
-      </w:r>
-      <w:proofErr w:type="gramEnd"/>
-      <w:r>
-        <w:rPr>
-          <w:color w:val="000000" w:themeColor="text1"/>
-          <w:sz w:val="20"/>
-          <w:szCs w:val="20"/>
-        </w:rPr>
-        <w:t xml:space="preserve"> has known</w:t>
+        <w:t>… “easy”</w:t>
+      </w:r>
+      <w:r>
+        <w:rPr>
+          <w:color w:val="000000" w:themeColor="text1"/>
+          <w:sz w:val="20"/>
+          <w:szCs w:val="20"/>
+        </w:rPr>
+        <w:t>… has known</w:t>
       </w:r>
       <w:r>
         <w:rPr>
@@ -404,25 +368,7 @@
           <w:sz w:val="20"/>
           <w:szCs w:val="20"/>
         </w:rPr>
-        <w:t>… “hard</w:t>
-      </w:r>
-      <w:proofErr w:type="gramStart"/>
-      <w:r>
-        <w:rPr>
-          <w:color w:val="000000" w:themeColor="text1"/>
-          <w:sz w:val="20"/>
-          <w:szCs w:val="20"/>
-        </w:rPr>
-        <w:t>”..</w:t>
-      </w:r>
-      <w:proofErr w:type="gramEnd"/>
-      <w:r>
-        <w:rPr>
-          <w:color w:val="000000" w:themeColor="text1"/>
-          <w:sz w:val="20"/>
-          <w:szCs w:val="20"/>
-        </w:rPr>
-        <w:t xml:space="preserve"> no P algorithm known</w:t>
+        <w:t>… “hard”.. no P algorithm known</w:t>
       </w:r>
     </w:p>
     <w:p>
@@ -1064,43 +1010,13 @@
                               </w:rPr>
                               <w:t xml:space="preserve">for </w:t>
                             </w:r>
-                            <w:proofErr w:type="spellStart"/>
                             <w:r>
                               <w:rPr>
                                 <w:b/>
                                 <w:sz w:val="20"/>
                                 <w:szCs w:val="20"/>
                               </w:rPr>
-                              <w:t>isPath</w:t>
-                            </w:r>
-                            <w:proofErr w:type="spellEnd"/>
-                            <w:r>
-                              <w:rPr>
-                                <w:b/>
-                                <w:sz w:val="20"/>
-                                <w:szCs w:val="20"/>
-                              </w:rPr>
-                              <w:t>(</w:t>
-                            </w:r>
-                            <w:proofErr w:type="spellStart"/>
-                            <w:proofErr w:type="gramStart"/>
-                            <w:r>
-                              <w:rPr>
-                                <w:b/>
-                                <w:sz w:val="20"/>
-                                <w:szCs w:val="20"/>
-                              </w:rPr>
-                              <w:t>a,h</w:t>
-                            </w:r>
-                            <w:proofErr w:type="spellEnd"/>
-                            <w:proofErr w:type="gramEnd"/>
-                            <w:r>
-                              <w:rPr>
-                                <w:b/>
-                                <w:sz w:val="20"/>
-                                <w:szCs w:val="20"/>
-                              </w:rPr>
-                              <w:t>)</w:t>
+                              <w:t>isPath(a,h)</w:t>
                             </w:r>
                           </w:p>
                           <w:p>
@@ -1188,43 +1104,13 @@
                         </w:rPr>
                         <w:t xml:space="preserve">for </w:t>
                       </w:r>
-                      <w:proofErr w:type="spellStart"/>
                       <w:r>
                         <w:rPr>
                           <w:b/>
                           <w:sz w:val="20"/>
                           <w:szCs w:val="20"/>
                         </w:rPr>
-                        <w:t>isPath</w:t>
-                      </w:r>
-                      <w:proofErr w:type="spellEnd"/>
-                      <w:r>
-                        <w:rPr>
-                          <w:b/>
-                          <w:sz w:val="20"/>
-                          <w:szCs w:val="20"/>
-                        </w:rPr>
-                        <w:t>(</w:t>
-                      </w:r>
-                      <w:proofErr w:type="spellStart"/>
-                      <w:proofErr w:type="gramStart"/>
-                      <w:r>
-                        <w:rPr>
-                          <w:b/>
-                          <w:sz w:val="20"/>
-                          <w:szCs w:val="20"/>
-                        </w:rPr>
-                        <w:t>a,h</w:t>
-                      </w:r>
-                      <w:proofErr w:type="spellEnd"/>
-                      <w:proofErr w:type="gramEnd"/>
-                      <w:r>
-                        <w:rPr>
-                          <w:b/>
-                          <w:sz w:val="20"/>
-                          <w:szCs w:val="20"/>
-                        </w:rPr>
-                        <w:t>)</w:t>
+                        <w:t>isPath(a,h)</w:t>
                       </w:r>
                     </w:p>
                     <w:p>
@@ -1361,9 +1247,16 @@
           <w:sz w:val="20"/>
           <w:szCs w:val="20"/>
         </w:rPr>
-        <w:t>g-&gt;</w:t>
-      </w:r>
-      <w:proofErr w:type="spellStart"/>
+        <w:t>g-&gt;nV</w:t>
+      </w:r>
+      <w:r>
+        <w:rPr>
+          <w:color w:val="000000" w:themeColor="text1"/>
+          <w:sz w:val="20"/>
+          <w:szCs w:val="20"/>
+        </w:rPr>
+        <w:t xml:space="preserve"> to get #vertices / </w:t>
+      </w:r>
       <w:r>
         <w:rPr>
           <w:b/>
@@ -1371,37 +1264,8 @@
           <w:sz w:val="20"/>
           <w:szCs w:val="20"/>
         </w:rPr>
-        <w:t>nV</w:t>
-      </w:r>
-      <w:proofErr w:type="spellEnd"/>
-      <w:r>
-        <w:rPr>
-          <w:color w:val="000000" w:themeColor="text1"/>
-          <w:sz w:val="20"/>
-          <w:szCs w:val="20"/>
-        </w:rPr>
-        <w:t xml:space="preserve"> to get #vertices / </w:t>
-      </w:r>
-      <w:r>
-        <w:rPr>
-          <w:b/>
-          <w:color w:val="000000" w:themeColor="text1"/>
-          <w:sz w:val="20"/>
-          <w:szCs w:val="20"/>
-        </w:rPr>
-        <w:t>g-&gt;</w:t>
-      </w:r>
-      <w:proofErr w:type="spellStart"/>
-      <w:r>
-        <w:rPr>
-          <w:b/>
-          <w:color w:val="000000" w:themeColor="text1"/>
-          <w:sz w:val="20"/>
-          <w:szCs w:val="20"/>
-        </w:rPr>
-        <w:t>nE</w:t>
-      </w:r>
-      <w:proofErr w:type="spellEnd"/>
+        <w:t>g-&gt;nE</w:t>
+      </w:r>
       <w:r>
         <w:rPr>
           <w:color w:val="000000" w:themeColor="text1"/>
@@ -1456,27 +1320,7 @@
           <w:sz w:val="20"/>
           <w:szCs w:val="20"/>
         </w:rPr>
-        <w:t xml:space="preserve"> of edge(</w:t>
-      </w:r>
-      <w:proofErr w:type="spellStart"/>
-      <w:proofErr w:type="gramStart"/>
-      <w:r>
-        <w:rPr>
-          <w:color w:val="000000" w:themeColor="text1"/>
-          <w:sz w:val="20"/>
-          <w:szCs w:val="20"/>
-        </w:rPr>
-        <w:t>e,w</w:t>
-      </w:r>
-      <w:proofErr w:type="spellEnd"/>
-      <w:proofErr w:type="gramEnd"/>
-      <w:r>
-        <w:rPr>
-          <w:color w:val="000000" w:themeColor="text1"/>
-          <w:sz w:val="20"/>
-          <w:szCs w:val="20"/>
-        </w:rPr>
-        <w:t>)</w:t>
+        <w:t xml:space="preserve"> of edge(e,w)</w:t>
       </w:r>
     </w:p>
     <w:p>
@@ -1517,7 +1361,6 @@
           <w:szCs w:val="20"/>
         </w:rPr>
       </w:pPr>
-      <w:proofErr w:type="spellStart"/>
       <w:r>
         <w:rPr>
           <w:b/>
@@ -1525,9 +1368,16 @@
           <w:sz w:val="20"/>
           <w:szCs w:val="20"/>
         </w:rPr>
-        <w:t>nV</w:t>
-      </w:r>
-      <w:proofErr w:type="spellEnd"/>
+        <w:t>nV(g)</w:t>
+      </w:r>
+      <w:r>
+        <w:rPr>
+          <w:color w:val="000000" w:themeColor="text1"/>
+          <w:sz w:val="20"/>
+          <w:szCs w:val="20"/>
+        </w:rPr>
+        <w:t xml:space="preserve"> to get #vertices / </w:t>
+      </w:r>
       <w:r>
         <w:rPr>
           <w:b/>
@@ -1535,35 +1385,7 @@
           <w:sz w:val="20"/>
           <w:szCs w:val="20"/>
         </w:rPr>
-        <w:t>(g)</w:t>
-      </w:r>
-      <w:r>
-        <w:rPr>
-          <w:color w:val="000000" w:themeColor="text1"/>
-          <w:sz w:val="20"/>
-          <w:szCs w:val="20"/>
-        </w:rPr>
-        <w:t xml:space="preserve"> to get #vertices / </w:t>
-      </w:r>
-      <w:proofErr w:type="spellStart"/>
-      <w:r>
-        <w:rPr>
-          <w:b/>
-          <w:color w:val="000000" w:themeColor="text1"/>
-          <w:sz w:val="20"/>
-          <w:szCs w:val="20"/>
-        </w:rPr>
-        <w:t>nE</w:t>
-      </w:r>
-      <w:proofErr w:type="spellEnd"/>
-      <w:r>
-        <w:rPr>
-          <w:b/>
-          <w:color w:val="000000" w:themeColor="text1"/>
-          <w:sz w:val="20"/>
-          <w:szCs w:val="20"/>
-        </w:rPr>
-        <w:t>(g)</w:t>
+        <w:t>nE(g)</w:t>
       </w:r>
       <w:r>
         <w:rPr>
@@ -1604,7 +1426,6 @@
           <w:szCs w:val="20"/>
         </w:rPr>
       </w:pPr>
-      <w:proofErr w:type="spellStart"/>
       <w:r>
         <w:rPr>
           <w:b/>
@@ -1612,48 +1433,7 @@
           <w:sz w:val="20"/>
           <w:szCs w:val="20"/>
         </w:rPr>
-        <w:t>hasEdge</w:t>
-      </w:r>
-      <w:proofErr w:type="spellEnd"/>
-      <w:r>
-        <w:rPr>
-          <w:b/>
-          <w:color w:val="000000" w:themeColor="text1"/>
-          <w:sz w:val="20"/>
-          <w:szCs w:val="20"/>
-        </w:rPr>
-        <w:t>(</w:t>
-      </w:r>
-      <w:proofErr w:type="spellStart"/>
-      <w:proofErr w:type="gramStart"/>
-      <w:r>
-        <w:rPr>
-          <w:b/>
-          <w:color w:val="000000" w:themeColor="text1"/>
-          <w:sz w:val="20"/>
-          <w:szCs w:val="20"/>
-        </w:rPr>
-        <w:t>g,v</w:t>
-      </w:r>
-      <w:proofErr w:type="gramEnd"/>
-      <w:r>
-        <w:rPr>
-          <w:b/>
-          <w:color w:val="000000" w:themeColor="text1"/>
-          <w:sz w:val="20"/>
-          <w:szCs w:val="20"/>
-        </w:rPr>
-        <w:t>,w</w:t>
-      </w:r>
-      <w:proofErr w:type="spellEnd"/>
-      <w:r>
-        <w:rPr>
-          <w:b/>
-          <w:color w:val="000000" w:themeColor="text1"/>
-          <w:sz w:val="20"/>
-          <w:szCs w:val="20"/>
-        </w:rPr>
-        <w:t>)</w:t>
+        <w:t>hasEdge(g,v,w)</w:t>
       </w:r>
       <w:r>
         <w:rPr>
@@ -1669,25 +1449,7 @@
           <w:sz w:val="20"/>
           <w:szCs w:val="20"/>
         </w:rPr>
-        <w:t xml:space="preserve"> of edge (</w:t>
-      </w:r>
-      <w:proofErr w:type="spellStart"/>
-      <w:r>
-        <w:rPr>
-          <w:color w:val="000000" w:themeColor="text1"/>
-          <w:sz w:val="20"/>
-          <w:szCs w:val="20"/>
-        </w:rPr>
-        <w:t>v,w</w:t>
-      </w:r>
-      <w:proofErr w:type="spellEnd"/>
-      <w:r>
-        <w:rPr>
-          <w:color w:val="000000" w:themeColor="text1"/>
-          <w:sz w:val="20"/>
-          <w:szCs w:val="20"/>
-        </w:rPr>
-        <w:t>)</w:t>
+        <w:t xml:space="preserve"> of edge (v,w)</w:t>
       </w:r>
       <w:r>
         <w:rPr>
@@ -2744,33 +2506,8 @@
                                 <w:sz w:val="20"/>
                                 <w:szCs w:val="20"/>
                               </w:rPr>
-                              <w:t xml:space="preserve">With start vertex </w:t>
+                              <w:t>With start vertex src = end vertex dest</w:t>
                             </w:r>
-                            <w:proofErr w:type="spellStart"/>
-                            <w:r>
-                              <w:rPr>
-                                <w:sz w:val="20"/>
-                                <w:szCs w:val="20"/>
-                              </w:rPr>
-                              <w:t>src</w:t>
-                            </w:r>
-                            <w:proofErr w:type="spellEnd"/>
-                            <w:r>
-                              <w:rPr>
-                                <w:sz w:val="20"/>
-                                <w:szCs w:val="20"/>
-                              </w:rPr>
-                              <w:t xml:space="preserve"> = end vertex </w:t>
-                            </w:r>
-                            <w:proofErr w:type="spellStart"/>
-                            <w:r>
-                              <w:rPr>
-                                <w:sz w:val="20"/>
-                                <w:szCs w:val="20"/>
-                              </w:rPr>
-                              <w:t>dest</w:t>
-                            </w:r>
-                            <w:proofErr w:type="spellEnd"/>
                           </w:p>
                           <w:p>
                             <w:pPr>
@@ -2786,51 +2523,13 @@
                               </w:rPr>
                               <w:t xml:space="preserve">Function </w:t>
                             </w:r>
-                            <w:proofErr w:type="spellStart"/>
                             <w:r>
                               <w:rPr>
                                 <w:b/>
                                 <w:sz w:val="20"/>
                                 <w:szCs w:val="20"/>
                               </w:rPr>
-                              <w:t>bool</w:t>
-                            </w:r>
-                            <w:proofErr w:type="spellEnd"/>
-                            <w:r>
-                              <w:rPr>
-                                <w:b/>
-                                <w:sz w:val="20"/>
-                                <w:szCs w:val="20"/>
-                              </w:rPr>
-                              <w:t xml:space="preserve"> </w:t>
-                            </w:r>
-                            <w:proofErr w:type="spellStart"/>
-                            <w:proofErr w:type="gramStart"/>
-                            <w:r>
-                              <w:rPr>
-                                <w:b/>
-                                <w:sz w:val="20"/>
-                                <w:szCs w:val="20"/>
-                              </w:rPr>
-                              <w:t>hasCycle</w:t>
-                            </w:r>
-                            <w:proofErr w:type="spellEnd"/>
-                            <w:r>
-                              <w:rPr>
-                                <w:b/>
-                                <w:sz w:val="20"/>
-                                <w:szCs w:val="20"/>
-                              </w:rPr>
-                              <w:t>(</w:t>
-                            </w:r>
-                            <w:proofErr w:type="gramEnd"/>
-                            <w:r>
-                              <w:rPr>
-                                <w:b/>
-                                <w:sz w:val="20"/>
-                                <w:szCs w:val="20"/>
-                              </w:rPr>
-                              <w:t>Graph g)</w:t>
+                              <w:t>bool hasCycle(Graph g)</w:t>
                             </w:r>
                             <w:r>
                               <w:rPr>
@@ -2961,33 +2660,8 @@
                           <w:sz w:val="20"/>
                           <w:szCs w:val="20"/>
                         </w:rPr>
-                        <w:t xml:space="preserve">With start vertex </w:t>
+                        <w:t>With start vertex src = end vertex dest</w:t>
                       </w:r>
-                      <w:proofErr w:type="spellStart"/>
-                      <w:r>
-                        <w:rPr>
-                          <w:sz w:val="20"/>
-                          <w:szCs w:val="20"/>
-                        </w:rPr>
-                        <w:t>src</w:t>
-                      </w:r>
-                      <w:proofErr w:type="spellEnd"/>
-                      <w:r>
-                        <w:rPr>
-                          <w:sz w:val="20"/>
-                          <w:szCs w:val="20"/>
-                        </w:rPr>
-                        <w:t xml:space="preserve"> = end vertex </w:t>
-                      </w:r>
-                      <w:proofErr w:type="spellStart"/>
-                      <w:r>
-                        <w:rPr>
-                          <w:sz w:val="20"/>
-                          <w:szCs w:val="20"/>
-                        </w:rPr>
-                        <w:t>dest</w:t>
-                      </w:r>
-                      <w:proofErr w:type="spellEnd"/>
                     </w:p>
                     <w:p>
                       <w:pPr>
@@ -3003,51 +2677,13 @@
                         </w:rPr>
                         <w:t xml:space="preserve">Function </w:t>
                       </w:r>
-                      <w:proofErr w:type="spellStart"/>
                       <w:r>
                         <w:rPr>
                           <w:b/>
                           <w:sz w:val="20"/>
                           <w:szCs w:val="20"/>
                         </w:rPr>
-                        <w:t>bool</w:t>
-                      </w:r>
-                      <w:proofErr w:type="spellEnd"/>
-                      <w:r>
-                        <w:rPr>
-                          <w:b/>
-                          <w:sz w:val="20"/>
-                          <w:szCs w:val="20"/>
-                        </w:rPr>
-                        <w:t xml:space="preserve"> </w:t>
-                      </w:r>
-                      <w:proofErr w:type="spellStart"/>
-                      <w:proofErr w:type="gramStart"/>
-                      <w:r>
-                        <w:rPr>
-                          <w:b/>
-                          <w:sz w:val="20"/>
-                          <w:szCs w:val="20"/>
-                        </w:rPr>
-                        <w:t>hasCycle</w:t>
-                      </w:r>
-                      <w:proofErr w:type="spellEnd"/>
-                      <w:r>
-                        <w:rPr>
-                          <w:b/>
-                          <w:sz w:val="20"/>
-                          <w:szCs w:val="20"/>
-                        </w:rPr>
-                        <w:t>(</w:t>
-                      </w:r>
-                      <w:proofErr w:type="gramEnd"/>
-                      <w:r>
-                        <w:rPr>
-                          <w:b/>
-                          <w:sz w:val="20"/>
-                          <w:szCs w:val="20"/>
-                        </w:rPr>
-                        <w:t>Graph g)</w:t>
+                        <w:t>bool hasCycle(Graph g)</w:t>
                       </w:r>
                       <w:r>
                         <w:rPr>
@@ -3418,25 +3054,7 @@
                                 <w:sz w:val="20"/>
                                 <w:szCs w:val="20"/>
                               </w:rPr>
-                              <w:t xml:space="preserve">Find a simple path connecting two vertices </w:t>
-                            </w:r>
-                            <w:proofErr w:type="spellStart"/>
-                            <w:proofErr w:type="gramStart"/>
-                            <w:r>
-                              <w:rPr>
-                                <w:sz w:val="20"/>
-                                <w:szCs w:val="20"/>
-                              </w:rPr>
-                              <w:t>v,w</w:t>
-                            </w:r>
-                            <w:proofErr w:type="spellEnd"/>
-                            <w:proofErr w:type="gramEnd"/>
-                            <w:r>
-                              <w:rPr>
-                                <w:sz w:val="20"/>
-                                <w:szCs w:val="20"/>
-                              </w:rPr>
-                              <w:t xml:space="preserve"> in graph G</w:t>
+                              <w:t>Find a simple path connecting two vertices v,w in graph G</w:t>
                             </w:r>
                           </w:p>
                           <w:p>
@@ -3552,25 +3170,7 @@
                           <w:sz w:val="20"/>
                           <w:szCs w:val="20"/>
                         </w:rPr>
-                        <w:t xml:space="preserve">Find a simple path connecting two vertices </w:t>
-                      </w:r>
-                      <w:proofErr w:type="spellStart"/>
-                      <w:proofErr w:type="gramStart"/>
-                      <w:r>
-                        <w:rPr>
-                          <w:sz w:val="20"/>
-                          <w:szCs w:val="20"/>
-                        </w:rPr>
-                        <w:t>v,w</w:t>
-                      </w:r>
-                      <w:proofErr w:type="spellEnd"/>
-                      <w:proofErr w:type="gramEnd"/>
-                      <w:r>
-                        <w:rPr>
-                          <w:sz w:val="20"/>
-                          <w:szCs w:val="20"/>
-                        </w:rPr>
-                        <w:t xml:space="preserve"> in graph G</w:t>
+                        <w:t>Find a simple path connecting two vertices v,w in graph G</w:t>
                       </w:r>
                     </w:p>
                     <w:p>
@@ -3727,25 +3327,7 @@
           <w:sz w:val="20"/>
           <w:szCs w:val="20"/>
         </w:rPr>
-        <w:t xml:space="preserve"> to generate paths </w:t>
-      </w:r>
-      <w:proofErr w:type="spellStart"/>
-      <w:proofErr w:type="gramStart"/>
-      <w:r>
-        <w:rPr>
-          <w:sz w:val="20"/>
-          <w:szCs w:val="20"/>
-        </w:rPr>
-        <w:t>v..w</w:t>
-      </w:r>
-      <w:proofErr w:type="spellEnd"/>
-      <w:proofErr w:type="gramEnd"/>
-      <w:r>
-        <w:rPr>
-          <w:sz w:val="20"/>
-          <w:szCs w:val="20"/>
-        </w:rPr>
-        <w:t xml:space="preserve"> </w:t>
+        <w:t xml:space="preserve"> to generate paths v..w </w:t>
       </w:r>
       <w:r>
         <w:rPr>
@@ -3911,19 +3493,8 @@
                                 <w:sz w:val="20"/>
                                 <w:szCs w:val="20"/>
                               </w:rPr>
-                              <w:t xml:space="preserve"> a path connecting two vertices </w:t>
+                              <w:t xml:space="preserve"> a path connecting two vertices v,w</w:t>
                             </w:r>
-                            <w:proofErr w:type="spellStart"/>
-                            <w:proofErr w:type="gramStart"/>
-                            <w:r>
-                              <w:rPr>
-                                <w:sz w:val="20"/>
-                                <w:szCs w:val="20"/>
-                              </w:rPr>
-                              <w:t>v,w</w:t>
-                            </w:r>
-                            <w:proofErr w:type="spellEnd"/>
-                            <w:proofErr w:type="gramEnd"/>
                             <w:r>
                               <w:rPr>
                                 <w:sz w:val="20"/>
@@ -4096,19 +3667,8 @@
                           <w:sz w:val="20"/>
                           <w:szCs w:val="20"/>
                         </w:rPr>
-                        <w:t xml:space="preserve"> a path connecting two vertices </w:t>
+                        <w:t xml:space="preserve"> a path connecting two vertices v,w</w:t>
                       </w:r>
-                      <w:proofErr w:type="spellStart"/>
-                      <w:proofErr w:type="gramStart"/>
-                      <w:r>
-                        <w:rPr>
-                          <w:sz w:val="20"/>
-                          <w:szCs w:val="20"/>
-                        </w:rPr>
-                        <w:t>v,w</w:t>
-                      </w:r>
-                      <w:proofErr w:type="spellEnd"/>
-                      <w:proofErr w:type="gramEnd"/>
                       <w:r>
                         <w:rPr>
                           <w:sz w:val="20"/>
@@ -4348,25 +3908,7 @@
           <w:sz w:val="20"/>
           <w:szCs w:val="20"/>
         </w:rPr>
-        <w:t xml:space="preserve"> to generate paths </w:t>
-      </w:r>
-      <w:proofErr w:type="spellStart"/>
-      <w:proofErr w:type="gramStart"/>
-      <w:r>
-        <w:rPr>
-          <w:sz w:val="20"/>
-          <w:szCs w:val="20"/>
-        </w:rPr>
-        <w:t>v..w</w:t>
-      </w:r>
-      <w:proofErr w:type="spellEnd"/>
-      <w:proofErr w:type="gramEnd"/>
-      <w:r>
-        <w:rPr>
-          <w:sz w:val="20"/>
-          <w:szCs w:val="20"/>
-        </w:rPr>
-        <w:t xml:space="preserve"> </w:t>
+        <w:t xml:space="preserve"> to generate paths v..w </w:t>
       </w:r>
       <w:r>
         <w:rPr>
@@ -4453,25 +3995,7 @@
           <w:sz w:val="20"/>
           <w:szCs w:val="20"/>
         </w:rPr>
-        <w:t xml:space="preserve">Graph has </w:t>
-      </w:r>
-      <w:proofErr w:type="gramStart"/>
-      <w:r>
-        <w:rPr>
-          <w:b/>
-          <w:sz w:val="20"/>
-          <w:szCs w:val="20"/>
-        </w:rPr>
-        <w:t>an</w:t>
-      </w:r>
-      <w:proofErr w:type="gramEnd"/>
-      <w:r>
-        <w:rPr>
-          <w:b/>
-          <w:sz w:val="20"/>
-          <w:szCs w:val="20"/>
-        </w:rPr>
-        <w:t xml:space="preserve"> Euler Path </w:t>
+        <w:t xml:space="preserve">Graph has an Euler Path </w:t>
       </w:r>
       <w:r>
         <w:rPr>
@@ -4485,7 +4009,23 @@
           <w:sz w:val="20"/>
           <w:szCs w:val="20"/>
         </w:rPr>
-        <w:t xml:space="preserve"> it is connected and exactly two vertices have odd degree</w:t>
+        <w:t xml:space="preserve"> it is connected and </w:t>
+      </w:r>
+      <w:r>
+        <w:rPr>
+          <w:sz w:val="20"/>
+          <w:szCs w:val="20"/>
+        </w:rPr>
+        <w:t>EXACTLY</w:t>
+      </w:r>
+      <w:bookmarkStart w:id="0" w:name="_GoBack"/>
+      <w:bookmarkEnd w:id="0"/>
+      <w:r>
+        <w:rPr>
+          <w:sz w:val="20"/>
+          <w:szCs w:val="20"/>
+        </w:rPr>
+        <w:t xml:space="preserve"> two vertices have odd degree</w:t>
       </w:r>
       <w:r>
         <w:rPr>
@@ -4527,25 +4067,7 @@
           <w:sz w:val="20"/>
           <w:szCs w:val="20"/>
         </w:rPr>
-        <w:t xml:space="preserve">Graph has </w:t>
-      </w:r>
-      <w:proofErr w:type="gramStart"/>
-      <w:r>
-        <w:rPr>
-          <w:b/>
-          <w:sz w:val="20"/>
-          <w:szCs w:val="20"/>
-        </w:rPr>
-        <w:t>an</w:t>
-      </w:r>
-      <w:proofErr w:type="gramEnd"/>
-      <w:r>
-        <w:rPr>
-          <w:b/>
-          <w:sz w:val="20"/>
-          <w:szCs w:val="20"/>
-        </w:rPr>
-        <w:t xml:space="preserve"> Euler Tour</w:t>
+        <w:t>Graph has an Euler Tour</w:t>
       </w:r>
       <w:r>
         <w:rPr>
@@ -4583,8 +4105,6 @@
           <w:szCs w:val="20"/>
         </w:rPr>
       </w:pPr>
-      <w:bookmarkStart w:id="0" w:name="_GoBack"/>
-      <w:bookmarkEnd w:id="0"/>
     </w:p>
     <w:p>
       <w:pPr>

</xml_diff>